<commit_message>
added 7 lab interface
</commit_message>
<xml_diff>
--- a/Labs_02y_01s_OOP/LABS_REPORTS/ООП_04.docx
+++ b/Labs_02y_01s_OOP/LABS_REPORTS/ООП_04.docx
@@ -159,7 +159,6 @@
           <w:rFonts w:ascii="Times New Roman" w:hAnsi="Times New Roman" w:cs="Times New Roman"/>
           <w:sz w:val="28"/>
           <w:szCs w:val="28"/>
-          <w:lang w:val="en-US"/>
         </w:rPr>
       </w:pPr>
       <w:r>
@@ -175,7 +174,6 @@
           <w:rFonts w:ascii="Times New Roman" w:hAnsi="Times New Roman" w:cs="Times New Roman"/>
           <w:sz w:val="28"/>
           <w:szCs w:val="28"/>
-          <w:lang w:val="en-US"/>
         </w:rPr>
         <w:t>4</w:t>
       </w:r>
@@ -244,13 +242,23 @@
         </w:rPr>
         <w:t>«</w:t>
       </w:r>
-      <w:r>
-        <w:rPr>
-          <w:rFonts w:ascii="Times New Roman" w:hAnsi="Times New Roman" w:cs="Times New Roman"/>
-          <w:sz w:val="28"/>
-          <w:szCs w:val="28"/>
-        </w:rPr>
-        <w:t>Обработка строковых данных. Регулярные выражения</w:t>
+      <w:proofErr w:type="spellStart"/>
+      <w:r>
+        <w:rPr>
+          <w:rFonts w:ascii="Times New Roman" w:hAnsi="Times New Roman" w:cs="Times New Roman"/>
+          <w:sz w:val="28"/>
+          <w:szCs w:val="28"/>
+        </w:rPr>
+        <w:t>Парсинг</w:t>
+      </w:r>
+      <w:proofErr w:type="spellEnd"/>
+      <w:r>
+        <w:rPr>
+          <w:rFonts w:ascii="Times New Roman" w:hAnsi="Times New Roman" w:cs="Times New Roman"/>
+          <w:sz w:val="28"/>
+          <w:szCs w:val="28"/>
+        </w:rPr>
+        <w:t xml:space="preserve"> текстовых данных</w:t>
       </w:r>
       <w:r>
         <w:rPr>
@@ -464,7 +472,25 @@
           <w:sz w:val="28"/>
           <w:szCs w:val="28"/>
         </w:rPr>
-        <w:t xml:space="preserve"> научиться работать со строковыми типами данных.</w:t>
+        <w:t xml:space="preserve"> научиться </w:t>
+      </w:r>
+      <w:proofErr w:type="spellStart"/>
+      <w:r>
+        <w:rPr>
+          <w:rFonts w:ascii="Times New Roman" w:hAnsi="Times New Roman" w:cs="Times New Roman"/>
+          <w:sz w:val="28"/>
+          <w:szCs w:val="28"/>
+        </w:rPr>
+        <w:t>парсить</w:t>
+      </w:r>
+      <w:proofErr w:type="spellEnd"/>
+      <w:r>
+        <w:rPr>
+          <w:rFonts w:ascii="Times New Roman" w:hAnsi="Times New Roman" w:cs="Times New Roman"/>
+          <w:sz w:val="28"/>
+          <w:szCs w:val="28"/>
+        </w:rPr>
+        <w:t xml:space="preserve"> строки.</w:t>
       </w:r>
       <w:r>
         <w:rPr>
@@ -480,7 +506,68 @@
           <w:sz w:val="28"/>
           <w:szCs w:val="28"/>
         </w:rPr>
-        <w:t>Изучить регулярные выражения.</w:t>
+        <w:t xml:space="preserve">Познакомиться с классами </w:t>
+      </w:r>
+      <w:r>
+        <w:rPr>
+          <w:rFonts w:ascii="Times New Roman" w:hAnsi="Times New Roman" w:cs="Times New Roman"/>
+          <w:sz w:val="28"/>
+          <w:szCs w:val="28"/>
+          <w:lang w:val="en-US"/>
+        </w:rPr>
+        <w:t>Regex</w:t>
+      </w:r>
+      <w:r>
+        <w:rPr>
+          <w:rFonts w:ascii="Times New Roman" w:hAnsi="Times New Roman" w:cs="Times New Roman"/>
+          <w:sz w:val="28"/>
+          <w:szCs w:val="28"/>
+        </w:rPr>
+        <w:t xml:space="preserve">, </w:t>
+      </w:r>
+      <w:r>
+        <w:rPr>
+          <w:rFonts w:ascii="Times New Roman" w:hAnsi="Times New Roman" w:cs="Times New Roman"/>
+          <w:sz w:val="28"/>
+          <w:szCs w:val="28"/>
+          <w:lang w:val="en-US"/>
+        </w:rPr>
+        <w:t>Match</w:t>
+      </w:r>
+      <w:r>
+        <w:rPr>
+          <w:rFonts w:ascii="Times New Roman" w:hAnsi="Times New Roman" w:cs="Times New Roman"/>
+          <w:sz w:val="28"/>
+          <w:szCs w:val="28"/>
+        </w:rPr>
+        <w:t xml:space="preserve">, </w:t>
+      </w:r>
+      <w:proofErr w:type="spellStart"/>
+      <w:r>
+        <w:rPr>
+          <w:rFonts w:ascii="Times New Roman" w:hAnsi="Times New Roman" w:cs="Times New Roman"/>
+          <w:sz w:val="28"/>
+          <w:szCs w:val="28"/>
+          <w:lang w:val="en-US"/>
+        </w:rPr>
+        <w:t>MatchCollection</w:t>
+      </w:r>
+      <w:proofErr w:type="spellEnd"/>
+      <w:r>
+        <w:rPr>
+          <w:rFonts w:ascii="Times New Roman" w:hAnsi="Times New Roman" w:cs="Times New Roman"/>
+          <w:sz w:val="28"/>
+          <w:szCs w:val="28"/>
+        </w:rPr>
+        <w:t xml:space="preserve"> </w:t>
+      </w:r>
+      <w:r>
+        <w:rPr>
+          <w:rFonts w:ascii="Times New Roman" w:hAnsi="Times New Roman" w:cs="Times New Roman"/>
+          <w:sz w:val="28"/>
+          <w:szCs w:val="28"/>
+        </w:rPr>
+        <w:t xml:space="preserve">и другие </w:t>
       </w:r>
     </w:p>
     <w:p>
@@ -580,6 +667,7 @@
       <w:r>
         <w:rPr>
           <w:rFonts w:ascii="Times New Roman" w:hAnsi="Times New Roman" w:cs="Times New Roman"/>
+          <w:noProof/>
           <w:sz w:val="28"/>
           <w:szCs w:val="28"/>
         </w:rPr>
@@ -635,23 +723,7 @@
           <w:sz w:val="28"/>
           <w:szCs w:val="28"/>
         </w:rPr>
-        <w:t xml:space="preserve">Рисунок 1 – </w:t>
-      </w:r>
-      <w:r>
-        <w:rPr>
-          <w:rFonts w:ascii="Times New Roman" w:hAnsi="Times New Roman" w:cs="Times New Roman"/>
-          <w:sz w:val="28"/>
-          <w:szCs w:val="28"/>
-        </w:rPr>
-        <w:t xml:space="preserve">Результат задачи </w:t>
-      </w:r>
-      <w:r>
-        <w:rPr>
-          <w:rFonts w:ascii="Times New Roman" w:hAnsi="Times New Roman" w:cs="Times New Roman"/>
-          <w:sz w:val="28"/>
-          <w:szCs w:val="28"/>
-        </w:rPr>
-        <w:t>1</w:t>
+        <w:t>Рисунок 1 – Результат задачи 1</w:t>
       </w:r>
     </w:p>
     <w:p>
@@ -706,6 +778,7 @@
       <w:r>
         <w:rPr>
           <w:rFonts w:ascii="Times New Roman" w:hAnsi="Times New Roman" w:cs="Times New Roman"/>
+          <w:noProof/>
           <w:sz w:val="28"/>
           <w:szCs w:val="28"/>
         </w:rPr>
@@ -945,6 +1018,7 @@
           <w:lang w:val="en-US"/>
         </w:rPr>
       </w:pPr>
+      <w:proofErr w:type="spellStart"/>
       <w:r>
         <w:rPr>
           <w:rFonts w:ascii="Times New Roman" w:hAnsi="Times New Roman" w:cs="Times New Roman"/>
@@ -956,6 +1030,7 @@
         </w:rPr>
         <w:t>Program.cs</w:t>
       </w:r>
+      <w:proofErr w:type="spellEnd"/>
     </w:p>
     <w:p>
       <w:pPr>
@@ -1024,7 +1099,29 @@
           <w:szCs w:val="19"/>
           <w:lang w:val="en-US"/>
         </w:rPr>
-        <w:t xml:space="preserve"> System.Collections.Generic;</w:t>
+        <w:t xml:space="preserve"> </w:t>
+      </w:r>
+      <w:proofErr w:type="spellStart"/>
+      <w:r>
+        <w:rPr>
+          <w:rFonts w:ascii="Cascadia Mono" w:hAnsi="Cascadia Mono" w:cs="Cascadia Mono"/>
+          <w:color w:val="000000"/>
+          <w:sz w:val="19"/>
+          <w:szCs w:val="19"/>
+          <w:lang w:val="en-US"/>
+        </w:rPr>
+        <w:t>System.Collections.Generic</w:t>
+      </w:r>
+      <w:proofErr w:type="spellEnd"/>
+      <w:r>
+        <w:rPr>
+          <w:rFonts w:ascii="Cascadia Mono" w:hAnsi="Cascadia Mono" w:cs="Cascadia Mono"/>
+          <w:color w:val="000000"/>
+          <w:sz w:val="19"/>
+          <w:szCs w:val="19"/>
+          <w:lang w:val="en-US"/>
+        </w:rPr>
+        <w:t>;</w:t>
       </w:r>
     </w:p>
     <w:p>
@@ -1059,7 +1156,29 @@
           <w:szCs w:val="19"/>
           <w:lang w:val="en-US"/>
         </w:rPr>
-        <w:t xml:space="preserve"> System.Linq;</w:t>
+        <w:t xml:space="preserve"> </w:t>
+      </w:r>
+      <w:proofErr w:type="spellStart"/>
+      <w:r>
+        <w:rPr>
+          <w:rFonts w:ascii="Cascadia Mono" w:hAnsi="Cascadia Mono" w:cs="Cascadia Mono"/>
+          <w:color w:val="000000"/>
+          <w:sz w:val="19"/>
+          <w:szCs w:val="19"/>
+          <w:lang w:val="en-US"/>
+        </w:rPr>
+        <w:t>System.Linq</w:t>
+      </w:r>
+      <w:proofErr w:type="spellEnd"/>
+      <w:r>
+        <w:rPr>
+          <w:rFonts w:ascii="Cascadia Mono" w:hAnsi="Cascadia Mono" w:cs="Cascadia Mono"/>
+          <w:color w:val="000000"/>
+          <w:sz w:val="19"/>
+          <w:szCs w:val="19"/>
+          <w:lang w:val="en-US"/>
+        </w:rPr>
+        <w:t>;</w:t>
       </w:r>
     </w:p>
     <w:p>
@@ -1094,7 +1213,29 @@
           <w:szCs w:val="19"/>
           <w:lang w:val="en-US"/>
         </w:rPr>
-        <w:t xml:space="preserve"> System.Text;</w:t>
+        <w:t xml:space="preserve"> </w:t>
+      </w:r>
+      <w:proofErr w:type="spellStart"/>
+      <w:r>
+        <w:rPr>
+          <w:rFonts w:ascii="Cascadia Mono" w:hAnsi="Cascadia Mono" w:cs="Cascadia Mono"/>
+          <w:color w:val="000000"/>
+          <w:sz w:val="19"/>
+          <w:szCs w:val="19"/>
+          <w:lang w:val="en-US"/>
+        </w:rPr>
+        <w:t>System.Text</w:t>
+      </w:r>
+      <w:proofErr w:type="spellEnd"/>
+      <w:r>
+        <w:rPr>
+          <w:rFonts w:ascii="Cascadia Mono" w:hAnsi="Cascadia Mono" w:cs="Cascadia Mono"/>
+          <w:color w:val="000000"/>
+          <w:sz w:val="19"/>
+          <w:szCs w:val="19"/>
+          <w:lang w:val="en-US"/>
+        </w:rPr>
+        <w:t>;</w:t>
       </w:r>
     </w:p>
     <w:p>
@@ -1129,7 +1270,29 @@
           <w:szCs w:val="19"/>
           <w:lang w:val="en-US"/>
         </w:rPr>
-        <w:t xml:space="preserve"> System.Threading.Tasks;</w:t>
+        <w:t xml:space="preserve"> </w:t>
+      </w:r>
+      <w:proofErr w:type="spellStart"/>
+      <w:r>
+        <w:rPr>
+          <w:rFonts w:ascii="Cascadia Mono" w:hAnsi="Cascadia Mono" w:cs="Cascadia Mono"/>
+          <w:color w:val="000000"/>
+          <w:sz w:val="19"/>
+          <w:szCs w:val="19"/>
+          <w:lang w:val="en-US"/>
+        </w:rPr>
+        <w:t>System.Threading.Tasks</w:t>
+      </w:r>
+      <w:proofErr w:type="spellEnd"/>
+      <w:r>
+        <w:rPr>
+          <w:rFonts w:ascii="Cascadia Mono" w:hAnsi="Cascadia Mono" w:cs="Cascadia Mono"/>
+          <w:color w:val="000000"/>
+          <w:sz w:val="19"/>
+          <w:szCs w:val="19"/>
+          <w:lang w:val="en-US"/>
+        </w:rPr>
+        <w:t>;</w:t>
       </w:r>
     </w:p>
     <w:p>
@@ -1389,7 +1552,29 @@
           <w:szCs w:val="19"/>
           <w:lang w:val="en-US"/>
         </w:rPr>
-        <w:t>[] args)</w:t>
+        <w:t xml:space="preserve">[] </w:t>
+      </w:r>
+      <w:proofErr w:type="spellStart"/>
+      <w:r>
+        <w:rPr>
+          <w:rFonts w:ascii="Cascadia Mono" w:hAnsi="Cascadia Mono" w:cs="Cascadia Mono"/>
+          <w:color w:val="000000"/>
+          <w:sz w:val="19"/>
+          <w:szCs w:val="19"/>
+          <w:lang w:val="en-US"/>
+        </w:rPr>
+        <w:t>args</w:t>
+      </w:r>
+      <w:proofErr w:type="spellEnd"/>
+      <w:r>
+        <w:rPr>
+          <w:rFonts w:ascii="Cascadia Mono" w:hAnsi="Cascadia Mono" w:cs="Cascadia Mono"/>
+          <w:color w:val="000000"/>
+          <w:sz w:val="19"/>
+          <w:szCs w:val="19"/>
+          <w:lang w:val="en-US"/>
+        </w:rPr>
+        <w:t>)</w:t>
       </w:r>
     </w:p>
     <w:p>
@@ -1447,6 +1632,7 @@
         </w:rPr>
         <w:t xml:space="preserve">            </w:t>
       </w:r>
+      <w:proofErr w:type="spellStart"/>
       <w:r>
         <w:rPr>
           <w:rFonts w:ascii="Cascadia Mono" w:hAnsi="Cascadia Mono" w:cs="Cascadia Mono"/>
@@ -1456,14 +1642,35 @@
         </w:rPr>
         <w:t>string</w:t>
       </w:r>
-      <w:r>
-        <w:rPr>
-          <w:rFonts w:ascii="Cascadia Mono" w:hAnsi="Cascadia Mono" w:cs="Cascadia Mono"/>
-          <w:color w:val="000000"/>
-          <w:sz w:val="19"/>
-          <w:szCs w:val="19"/>
-        </w:rPr>
-        <w:t xml:space="preserve"> String = </w:t>
+      <w:proofErr w:type="spellEnd"/>
+      <w:r>
+        <w:rPr>
+          <w:rFonts w:ascii="Cascadia Mono" w:hAnsi="Cascadia Mono" w:cs="Cascadia Mono"/>
+          <w:color w:val="000000"/>
+          <w:sz w:val="19"/>
+          <w:szCs w:val="19"/>
+        </w:rPr>
+        <w:t xml:space="preserve"> </w:t>
+      </w:r>
+      <w:proofErr w:type="spellStart"/>
+      <w:r>
+        <w:rPr>
+          <w:rFonts w:ascii="Cascadia Mono" w:hAnsi="Cascadia Mono" w:cs="Cascadia Mono"/>
+          <w:color w:val="000000"/>
+          <w:sz w:val="19"/>
+          <w:szCs w:val="19"/>
+        </w:rPr>
+        <w:t>String</w:t>
+      </w:r>
+      <w:proofErr w:type="spellEnd"/>
+      <w:r>
+        <w:rPr>
+          <w:rFonts w:ascii="Cascadia Mono" w:hAnsi="Cascadia Mono" w:cs="Cascadia Mono"/>
+          <w:color w:val="000000"/>
+          <w:sz w:val="19"/>
+          <w:szCs w:val="19"/>
+        </w:rPr>
+        <w:t xml:space="preserve"> = </w:t>
       </w:r>
       <w:r>
         <w:rPr>
@@ -1472,7 +1679,27 @@
           <w:sz w:val="19"/>
           <w:szCs w:val="19"/>
         </w:rPr>
-        <w:t>"кот шалаш луна поле кок кровосток небо апельсин сосок"</w:t>
+        <w:t xml:space="preserve">"кот шалаш луна поле кок </w:t>
+      </w:r>
+      <w:proofErr w:type="spellStart"/>
+      <w:r>
+        <w:rPr>
+          <w:rFonts w:ascii="Cascadia Mono" w:hAnsi="Cascadia Mono" w:cs="Cascadia Mono"/>
+          <w:color w:val="A31515"/>
+          <w:sz w:val="19"/>
+          <w:szCs w:val="19"/>
+        </w:rPr>
+        <w:t>кровосток</w:t>
+      </w:r>
+      <w:proofErr w:type="spellEnd"/>
+      <w:r>
+        <w:rPr>
+          <w:rFonts w:ascii="Cascadia Mono" w:hAnsi="Cascadia Mono" w:cs="Cascadia Mono"/>
+          <w:color w:val="A31515"/>
+          <w:sz w:val="19"/>
+          <w:szCs w:val="19"/>
+        </w:rPr>
+        <w:t xml:space="preserve"> небо апельсин сосок"</w:t>
       </w:r>
       <w:r>
         <w:rPr>
@@ -1539,7 +1766,29 @@
           <w:szCs w:val="19"/>
           <w:lang w:val="en-US"/>
         </w:rPr>
-        <w:t>[] Words = String.Split(</w:t>
+        <w:t xml:space="preserve">[] Words = </w:t>
+      </w:r>
+      <w:proofErr w:type="spellStart"/>
+      <w:r>
+        <w:rPr>
+          <w:rFonts w:ascii="Cascadia Mono" w:hAnsi="Cascadia Mono" w:cs="Cascadia Mono"/>
+          <w:color w:val="000000"/>
+          <w:sz w:val="19"/>
+          <w:szCs w:val="19"/>
+          <w:lang w:val="en-US"/>
+        </w:rPr>
+        <w:t>String.Split</w:t>
+      </w:r>
+      <w:proofErr w:type="spellEnd"/>
+      <w:r>
+        <w:rPr>
+          <w:rFonts w:ascii="Cascadia Mono" w:hAnsi="Cascadia Mono" w:cs="Cascadia Mono"/>
+          <w:color w:val="000000"/>
+          <w:sz w:val="19"/>
+          <w:szCs w:val="19"/>
+          <w:lang w:val="en-US"/>
+        </w:rPr>
+        <w:t>(</w:t>
       </w:r>
       <w:r>
         <w:rPr>
@@ -1619,57 +1868,145 @@
           <w:szCs w:val="19"/>
           <w:lang w:val="en-US"/>
         </w:rPr>
-        <w:t xml:space="preserve"> }, StringSplitOptions.RemoveEmptyEntries);</w:t>
-      </w:r>
-    </w:p>
-    <w:p>
-      <w:pPr>
-        <w:autoSpaceDE w:val="0"/>
-        <w:autoSpaceDN w:val="0"/>
-        <w:adjustRightInd w:val="0"/>
-        <w:spacing w:after="0" w:line="240" w:lineRule="auto"/>
-        <w:rPr>
-          <w:rFonts w:ascii="Cascadia Mono" w:hAnsi="Cascadia Mono" w:cs="Cascadia Mono"/>
-          <w:color w:val="000000"/>
-          <w:sz w:val="19"/>
-          <w:szCs w:val="19"/>
-          <w:lang w:val="en-US"/>
-        </w:rPr>
-      </w:pPr>
-      <w:r>
-        <w:rPr>
-          <w:rFonts w:ascii="Cascadia Mono" w:hAnsi="Cascadia Mono" w:cs="Cascadia Mono"/>
-          <w:color w:val="000000"/>
-          <w:sz w:val="19"/>
-          <w:szCs w:val="19"/>
-          <w:lang w:val="en-US"/>
-        </w:rPr>
-        <w:t xml:space="preserve">            Console.ForegroundColor = ConsoleColor.DarkYellow;</w:t>
-      </w:r>
-    </w:p>
-    <w:p>
-      <w:pPr>
-        <w:autoSpaceDE w:val="0"/>
-        <w:autoSpaceDN w:val="0"/>
-        <w:adjustRightInd w:val="0"/>
-        <w:spacing w:after="0" w:line="240" w:lineRule="auto"/>
-        <w:rPr>
-          <w:rFonts w:ascii="Cascadia Mono" w:hAnsi="Cascadia Mono" w:cs="Cascadia Mono"/>
-          <w:color w:val="000000"/>
-          <w:sz w:val="19"/>
-          <w:szCs w:val="19"/>
-          <w:lang w:val="en-US"/>
-        </w:rPr>
-      </w:pPr>
-      <w:r>
-        <w:rPr>
-          <w:rFonts w:ascii="Cascadia Mono" w:hAnsi="Cascadia Mono" w:cs="Cascadia Mono"/>
-          <w:color w:val="000000"/>
-          <w:sz w:val="19"/>
-          <w:szCs w:val="19"/>
-          <w:lang w:val="en-US"/>
-        </w:rPr>
-        <w:t xml:space="preserve">            Console.WriteLine(</w:t>
+        <w:t xml:space="preserve"> }, </w:t>
+      </w:r>
+      <w:proofErr w:type="spellStart"/>
+      <w:r>
+        <w:rPr>
+          <w:rFonts w:ascii="Cascadia Mono" w:hAnsi="Cascadia Mono" w:cs="Cascadia Mono"/>
+          <w:color w:val="000000"/>
+          <w:sz w:val="19"/>
+          <w:szCs w:val="19"/>
+          <w:lang w:val="en-US"/>
+        </w:rPr>
+        <w:t>StringSplitOptions.RemoveEmptyEntries</w:t>
+      </w:r>
+      <w:proofErr w:type="spellEnd"/>
+      <w:r>
+        <w:rPr>
+          <w:rFonts w:ascii="Cascadia Mono" w:hAnsi="Cascadia Mono" w:cs="Cascadia Mono"/>
+          <w:color w:val="000000"/>
+          <w:sz w:val="19"/>
+          <w:szCs w:val="19"/>
+          <w:lang w:val="en-US"/>
+        </w:rPr>
+        <w:t>);</w:t>
+      </w:r>
+    </w:p>
+    <w:p>
+      <w:pPr>
+        <w:autoSpaceDE w:val="0"/>
+        <w:autoSpaceDN w:val="0"/>
+        <w:adjustRightInd w:val="0"/>
+        <w:spacing w:after="0" w:line="240" w:lineRule="auto"/>
+        <w:rPr>
+          <w:rFonts w:ascii="Cascadia Mono" w:hAnsi="Cascadia Mono" w:cs="Cascadia Mono"/>
+          <w:color w:val="000000"/>
+          <w:sz w:val="19"/>
+          <w:szCs w:val="19"/>
+          <w:lang w:val="en-US"/>
+        </w:rPr>
+      </w:pPr>
+      <w:r>
+        <w:rPr>
+          <w:rFonts w:ascii="Cascadia Mono" w:hAnsi="Cascadia Mono" w:cs="Cascadia Mono"/>
+          <w:color w:val="000000"/>
+          <w:sz w:val="19"/>
+          <w:szCs w:val="19"/>
+          <w:lang w:val="en-US"/>
+        </w:rPr>
+        <w:t xml:space="preserve">            </w:t>
+      </w:r>
+      <w:proofErr w:type="spellStart"/>
+      <w:r>
+        <w:rPr>
+          <w:rFonts w:ascii="Cascadia Mono" w:hAnsi="Cascadia Mono" w:cs="Cascadia Mono"/>
+          <w:color w:val="000000"/>
+          <w:sz w:val="19"/>
+          <w:szCs w:val="19"/>
+          <w:lang w:val="en-US"/>
+        </w:rPr>
+        <w:t>Console.ForegroundColor</w:t>
+      </w:r>
+      <w:proofErr w:type="spellEnd"/>
+      <w:r>
+        <w:rPr>
+          <w:rFonts w:ascii="Cascadia Mono" w:hAnsi="Cascadia Mono" w:cs="Cascadia Mono"/>
+          <w:color w:val="000000"/>
+          <w:sz w:val="19"/>
+          <w:szCs w:val="19"/>
+          <w:lang w:val="en-US"/>
+        </w:rPr>
+        <w:t xml:space="preserve"> = </w:t>
+      </w:r>
+      <w:proofErr w:type="spellStart"/>
+      <w:r>
+        <w:rPr>
+          <w:rFonts w:ascii="Cascadia Mono" w:hAnsi="Cascadia Mono" w:cs="Cascadia Mono"/>
+          <w:color w:val="000000"/>
+          <w:sz w:val="19"/>
+          <w:szCs w:val="19"/>
+          <w:lang w:val="en-US"/>
+        </w:rPr>
+        <w:t>ConsoleColor.DarkYellow</w:t>
+      </w:r>
+      <w:proofErr w:type="spellEnd"/>
+      <w:r>
+        <w:rPr>
+          <w:rFonts w:ascii="Cascadia Mono" w:hAnsi="Cascadia Mono" w:cs="Cascadia Mono"/>
+          <w:color w:val="000000"/>
+          <w:sz w:val="19"/>
+          <w:szCs w:val="19"/>
+          <w:lang w:val="en-US"/>
+        </w:rPr>
+        <w:t>;</w:t>
+      </w:r>
+    </w:p>
+    <w:p>
+      <w:pPr>
+        <w:autoSpaceDE w:val="0"/>
+        <w:autoSpaceDN w:val="0"/>
+        <w:adjustRightInd w:val="0"/>
+        <w:spacing w:after="0" w:line="240" w:lineRule="auto"/>
+        <w:rPr>
+          <w:rFonts w:ascii="Cascadia Mono" w:hAnsi="Cascadia Mono" w:cs="Cascadia Mono"/>
+          <w:color w:val="000000"/>
+          <w:sz w:val="19"/>
+          <w:szCs w:val="19"/>
+          <w:lang w:val="en-US"/>
+        </w:rPr>
+      </w:pPr>
+      <w:r>
+        <w:rPr>
+          <w:rFonts w:ascii="Cascadia Mono" w:hAnsi="Cascadia Mono" w:cs="Cascadia Mono"/>
+          <w:color w:val="000000"/>
+          <w:sz w:val="19"/>
+          <w:szCs w:val="19"/>
+          <w:lang w:val="en-US"/>
+        </w:rPr>
+        <w:t xml:space="preserve">            </w:t>
+      </w:r>
+      <w:proofErr w:type="spellStart"/>
+      <w:r>
+        <w:rPr>
+          <w:rFonts w:ascii="Cascadia Mono" w:hAnsi="Cascadia Mono" w:cs="Cascadia Mono"/>
+          <w:color w:val="000000"/>
+          <w:sz w:val="19"/>
+          <w:szCs w:val="19"/>
+          <w:lang w:val="en-US"/>
+        </w:rPr>
+        <w:t>Console.WriteLine</w:t>
+      </w:r>
+      <w:proofErr w:type="spellEnd"/>
+      <w:r>
+        <w:rPr>
+          <w:rFonts w:ascii="Cascadia Mono" w:hAnsi="Cascadia Mono" w:cs="Cascadia Mono"/>
+          <w:color w:val="000000"/>
+          <w:sz w:val="19"/>
+          <w:szCs w:val="19"/>
+          <w:lang w:val="en-US"/>
+        </w:rPr>
+        <w:t>(</w:t>
       </w:r>
       <w:r>
         <w:rPr>
@@ -1861,32 +2198,98 @@
           <w:szCs w:val="19"/>
           <w:lang w:val="en-US"/>
         </w:rPr>
-        <w:t xml:space="preserve">                Console.ForegroundColor = ConsoleColor.White;</w:t>
-      </w:r>
-    </w:p>
-    <w:p>
-      <w:pPr>
-        <w:autoSpaceDE w:val="0"/>
-        <w:autoSpaceDN w:val="0"/>
-        <w:adjustRightInd w:val="0"/>
-        <w:spacing w:after="0" w:line="240" w:lineRule="auto"/>
-        <w:rPr>
-          <w:rFonts w:ascii="Cascadia Mono" w:hAnsi="Cascadia Mono" w:cs="Cascadia Mono"/>
-          <w:color w:val="000000"/>
-          <w:sz w:val="19"/>
-          <w:szCs w:val="19"/>
-          <w:lang w:val="en-US"/>
-        </w:rPr>
-      </w:pPr>
-      <w:r>
-        <w:rPr>
-          <w:rFonts w:ascii="Cascadia Mono" w:hAnsi="Cascadia Mono" w:cs="Cascadia Mono"/>
-          <w:color w:val="000000"/>
-          <w:sz w:val="19"/>
-          <w:szCs w:val="19"/>
-          <w:lang w:val="en-US"/>
-        </w:rPr>
-        <w:t xml:space="preserve">                Console.WriteLine(item);</w:t>
+        <w:t xml:space="preserve">                </w:t>
+      </w:r>
+      <w:proofErr w:type="spellStart"/>
+      <w:r>
+        <w:rPr>
+          <w:rFonts w:ascii="Cascadia Mono" w:hAnsi="Cascadia Mono" w:cs="Cascadia Mono"/>
+          <w:color w:val="000000"/>
+          <w:sz w:val="19"/>
+          <w:szCs w:val="19"/>
+          <w:lang w:val="en-US"/>
+        </w:rPr>
+        <w:t>Console.ForegroundColor</w:t>
+      </w:r>
+      <w:proofErr w:type="spellEnd"/>
+      <w:r>
+        <w:rPr>
+          <w:rFonts w:ascii="Cascadia Mono" w:hAnsi="Cascadia Mono" w:cs="Cascadia Mono"/>
+          <w:color w:val="000000"/>
+          <w:sz w:val="19"/>
+          <w:szCs w:val="19"/>
+          <w:lang w:val="en-US"/>
+        </w:rPr>
+        <w:t xml:space="preserve"> = </w:t>
+      </w:r>
+      <w:proofErr w:type="spellStart"/>
+      <w:r>
+        <w:rPr>
+          <w:rFonts w:ascii="Cascadia Mono" w:hAnsi="Cascadia Mono" w:cs="Cascadia Mono"/>
+          <w:color w:val="000000"/>
+          <w:sz w:val="19"/>
+          <w:szCs w:val="19"/>
+          <w:lang w:val="en-US"/>
+        </w:rPr>
+        <w:t>ConsoleColor.White</w:t>
+      </w:r>
+      <w:proofErr w:type="spellEnd"/>
+      <w:r>
+        <w:rPr>
+          <w:rFonts w:ascii="Cascadia Mono" w:hAnsi="Cascadia Mono" w:cs="Cascadia Mono"/>
+          <w:color w:val="000000"/>
+          <w:sz w:val="19"/>
+          <w:szCs w:val="19"/>
+          <w:lang w:val="en-US"/>
+        </w:rPr>
+        <w:t>;</w:t>
+      </w:r>
+    </w:p>
+    <w:p>
+      <w:pPr>
+        <w:autoSpaceDE w:val="0"/>
+        <w:autoSpaceDN w:val="0"/>
+        <w:adjustRightInd w:val="0"/>
+        <w:spacing w:after="0" w:line="240" w:lineRule="auto"/>
+        <w:rPr>
+          <w:rFonts w:ascii="Cascadia Mono" w:hAnsi="Cascadia Mono" w:cs="Cascadia Mono"/>
+          <w:color w:val="000000"/>
+          <w:sz w:val="19"/>
+          <w:szCs w:val="19"/>
+          <w:lang w:val="en-US"/>
+        </w:rPr>
+      </w:pPr>
+      <w:r>
+        <w:rPr>
+          <w:rFonts w:ascii="Cascadia Mono" w:hAnsi="Cascadia Mono" w:cs="Cascadia Mono"/>
+          <w:color w:val="000000"/>
+          <w:sz w:val="19"/>
+          <w:szCs w:val="19"/>
+          <w:lang w:val="en-US"/>
+        </w:rPr>
+        <w:t xml:space="preserve">                </w:t>
+      </w:r>
+      <w:proofErr w:type="spellStart"/>
+      <w:r>
+        <w:rPr>
+          <w:rFonts w:ascii="Cascadia Mono" w:hAnsi="Cascadia Mono" w:cs="Cascadia Mono"/>
+          <w:color w:val="000000"/>
+          <w:sz w:val="19"/>
+          <w:szCs w:val="19"/>
+          <w:lang w:val="en-US"/>
+        </w:rPr>
+        <w:t>Console.WriteLine</w:t>
+      </w:r>
+      <w:proofErr w:type="spellEnd"/>
+      <w:r>
+        <w:rPr>
+          <w:rFonts w:ascii="Cascadia Mono" w:hAnsi="Cascadia Mono" w:cs="Cascadia Mono"/>
+          <w:color w:val="000000"/>
+          <w:sz w:val="19"/>
+          <w:szCs w:val="19"/>
+          <w:lang w:val="en-US"/>
+        </w:rPr>
+        <w:t>(item);</w:t>
       </w:r>
     </w:p>
     <w:p>
@@ -1936,32 +2339,98 @@
           <w:szCs w:val="19"/>
           <w:lang w:val="en-US"/>
         </w:rPr>
-        <w:t xml:space="preserve">            Console.ForegroundColor = ConsoleColor.DarkYellow;</w:t>
-      </w:r>
-    </w:p>
-    <w:p>
-      <w:pPr>
-        <w:autoSpaceDE w:val="0"/>
-        <w:autoSpaceDN w:val="0"/>
-        <w:adjustRightInd w:val="0"/>
-        <w:spacing w:after="0" w:line="240" w:lineRule="auto"/>
-        <w:rPr>
-          <w:rFonts w:ascii="Cascadia Mono" w:hAnsi="Cascadia Mono" w:cs="Cascadia Mono"/>
-          <w:color w:val="000000"/>
-          <w:sz w:val="19"/>
-          <w:szCs w:val="19"/>
-          <w:lang w:val="en-US"/>
-        </w:rPr>
-      </w:pPr>
-      <w:r>
-        <w:rPr>
-          <w:rFonts w:ascii="Cascadia Mono" w:hAnsi="Cascadia Mono" w:cs="Cascadia Mono"/>
-          <w:color w:val="000000"/>
-          <w:sz w:val="19"/>
-          <w:szCs w:val="19"/>
-          <w:lang w:val="en-US"/>
-        </w:rPr>
-        <w:t xml:space="preserve">            Console.WriteLine(</w:t>
+        <w:t xml:space="preserve">            </w:t>
+      </w:r>
+      <w:proofErr w:type="spellStart"/>
+      <w:r>
+        <w:rPr>
+          <w:rFonts w:ascii="Cascadia Mono" w:hAnsi="Cascadia Mono" w:cs="Cascadia Mono"/>
+          <w:color w:val="000000"/>
+          <w:sz w:val="19"/>
+          <w:szCs w:val="19"/>
+          <w:lang w:val="en-US"/>
+        </w:rPr>
+        <w:t>Console.ForegroundColor</w:t>
+      </w:r>
+      <w:proofErr w:type="spellEnd"/>
+      <w:r>
+        <w:rPr>
+          <w:rFonts w:ascii="Cascadia Mono" w:hAnsi="Cascadia Mono" w:cs="Cascadia Mono"/>
+          <w:color w:val="000000"/>
+          <w:sz w:val="19"/>
+          <w:szCs w:val="19"/>
+          <w:lang w:val="en-US"/>
+        </w:rPr>
+        <w:t xml:space="preserve"> = </w:t>
+      </w:r>
+      <w:proofErr w:type="spellStart"/>
+      <w:r>
+        <w:rPr>
+          <w:rFonts w:ascii="Cascadia Mono" w:hAnsi="Cascadia Mono" w:cs="Cascadia Mono"/>
+          <w:color w:val="000000"/>
+          <w:sz w:val="19"/>
+          <w:szCs w:val="19"/>
+          <w:lang w:val="en-US"/>
+        </w:rPr>
+        <w:t>ConsoleColor.DarkYellow</w:t>
+      </w:r>
+      <w:proofErr w:type="spellEnd"/>
+      <w:r>
+        <w:rPr>
+          <w:rFonts w:ascii="Cascadia Mono" w:hAnsi="Cascadia Mono" w:cs="Cascadia Mono"/>
+          <w:color w:val="000000"/>
+          <w:sz w:val="19"/>
+          <w:szCs w:val="19"/>
+          <w:lang w:val="en-US"/>
+        </w:rPr>
+        <w:t>;</w:t>
+      </w:r>
+    </w:p>
+    <w:p>
+      <w:pPr>
+        <w:autoSpaceDE w:val="0"/>
+        <w:autoSpaceDN w:val="0"/>
+        <w:adjustRightInd w:val="0"/>
+        <w:spacing w:after="0" w:line="240" w:lineRule="auto"/>
+        <w:rPr>
+          <w:rFonts w:ascii="Cascadia Mono" w:hAnsi="Cascadia Mono" w:cs="Cascadia Mono"/>
+          <w:color w:val="000000"/>
+          <w:sz w:val="19"/>
+          <w:szCs w:val="19"/>
+          <w:lang w:val="en-US"/>
+        </w:rPr>
+      </w:pPr>
+      <w:r>
+        <w:rPr>
+          <w:rFonts w:ascii="Cascadia Mono" w:hAnsi="Cascadia Mono" w:cs="Cascadia Mono"/>
+          <w:color w:val="000000"/>
+          <w:sz w:val="19"/>
+          <w:szCs w:val="19"/>
+          <w:lang w:val="en-US"/>
+        </w:rPr>
+        <w:t xml:space="preserve">            </w:t>
+      </w:r>
+      <w:proofErr w:type="spellStart"/>
+      <w:r>
+        <w:rPr>
+          <w:rFonts w:ascii="Cascadia Mono" w:hAnsi="Cascadia Mono" w:cs="Cascadia Mono"/>
+          <w:color w:val="000000"/>
+          <w:sz w:val="19"/>
+          <w:szCs w:val="19"/>
+          <w:lang w:val="en-US"/>
+        </w:rPr>
+        <w:t>Console.WriteLine</w:t>
+      </w:r>
+      <w:proofErr w:type="spellEnd"/>
+      <w:r>
+        <w:rPr>
+          <w:rFonts w:ascii="Cascadia Mono" w:hAnsi="Cascadia Mono" w:cs="Cascadia Mono"/>
+          <w:color w:val="000000"/>
+          <w:sz w:val="19"/>
+          <w:szCs w:val="19"/>
+          <w:lang w:val="en-US"/>
+        </w:rPr>
+        <w:t>(</w:t>
       </w:r>
       <w:r>
         <w:rPr>
@@ -2087,6 +2556,7 @@
         </w:rPr>
         <w:t xml:space="preserve"> </w:t>
       </w:r>
+      <w:proofErr w:type="spellStart"/>
       <w:r>
         <w:rPr>
           <w:rFonts w:ascii="Cascadia Mono" w:hAnsi="Cascadia Mono" w:cs="Cascadia Mono"/>
@@ -2096,6 +2566,7 @@
         </w:rPr>
         <w:t>совподают</w:t>
       </w:r>
+      <w:proofErr w:type="spellEnd"/>
       <w:r>
         <w:rPr>
           <w:rFonts w:ascii="Cascadia Mono" w:hAnsi="Cascadia Mono" w:cs="Cascadia Mono"/>
@@ -2140,14 +2611,25 @@
         </w:rPr>
         <w:t xml:space="preserve">            </w:t>
       </w:r>
-      <w:r>
-        <w:rPr>
-          <w:rFonts w:ascii="Cascadia Mono" w:hAnsi="Cascadia Mono" w:cs="Cascadia Mono"/>
-          <w:color w:val="000000"/>
-          <w:sz w:val="19"/>
-          <w:szCs w:val="19"/>
-        </w:rPr>
-        <w:t>Console.WriteLine(</w:t>
+      <w:proofErr w:type="spellStart"/>
+      <w:r>
+        <w:rPr>
+          <w:rFonts w:ascii="Cascadia Mono" w:hAnsi="Cascadia Mono" w:cs="Cascadia Mono"/>
+          <w:color w:val="000000"/>
+          <w:sz w:val="19"/>
+          <w:szCs w:val="19"/>
+        </w:rPr>
+        <w:t>Console.WriteLine</w:t>
+      </w:r>
+      <w:proofErr w:type="spellEnd"/>
+      <w:r>
+        <w:rPr>
+          <w:rFonts w:ascii="Cascadia Mono" w:hAnsi="Cascadia Mono" w:cs="Cascadia Mono"/>
+          <w:color w:val="000000"/>
+          <w:sz w:val="19"/>
+          <w:szCs w:val="19"/>
+        </w:rPr>
+        <w:t>(</w:t>
       </w:r>
       <w:r>
         <w:rPr>
@@ -2188,7 +2670,27 @@
           <w:sz w:val="19"/>
           <w:szCs w:val="19"/>
         </w:rPr>
-        <w:t xml:space="preserve">            Console.WriteLine(</w:t>
+        <w:t xml:space="preserve">            </w:t>
+      </w:r>
+      <w:proofErr w:type="spellStart"/>
+      <w:r>
+        <w:rPr>
+          <w:rFonts w:ascii="Cascadia Mono" w:hAnsi="Cascadia Mono" w:cs="Cascadia Mono"/>
+          <w:color w:val="000000"/>
+          <w:sz w:val="19"/>
+          <w:szCs w:val="19"/>
+        </w:rPr>
+        <w:t>Console.WriteLine</w:t>
+      </w:r>
+      <w:proofErr w:type="spellEnd"/>
+      <w:r>
+        <w:rPr>
+          <w:rFonts w:ascii="Cascadia Mono" w:hAnsi="Cascadia Mono" w:cs="Cascadia Mono"/>
+          <w:color w:val="000000"/>
+          <w:sz w:val="19"/>
+          <w:szCs w:val="19"/>
+        </w:rPr>
+        <w:t>(</w:t>
       </w:r>
       <w:r>
         <w:rPr>
@@ -2270,7 +2772,95 @@
           <w:szCs w:val="19"/>
           <w:lang w:val="en-US"/>
         </w:rPr>
-        <w:t xml:space="preserve"> i = 0; i &lt; Words.Length; i++)</w:t>
+        <w:t xml:space="preserve"> </w:t>
+      </w:r>
+      <w:proofErr w:type="spellStart"/>
+      <w:r>
+        <w:rPr>
+          <w:rFonts w:ascii="Cascadia Mono" w:hAnsi="Cascadia Mono" w:cs="Cascadia Mono"/>
+          <w:color w:val="000000"/>
+          <w:sz w:val="19"/>
+          <w:szCs w:val="19"/>
+          <w:lang w:val="en-US"/>
+        </w:rPr>
+        <w:t>i</w:t>
+      </w:r>
+      <w:proofErr w:type="spellEnd"/>
+      <w:r>
+        <w:rPr>
+          <w:rFonts w:ascii="Cascadia Mono" w:hAnsi="Cascadia Mono" w:cs="Cascadia Mono"/>
+          <w:color w:val="000000"/>
+          <w:sz w:val="19"/>
+          <w:szCs w:val="19"/>
+          <w:lang w:val="en-US"/>
+        </w:rPr>
+        <w:t xml:space="preserve"> = 0; </w:t>
+      </w:r>
+      <w:proofErr w:type="spellStart"/>
+      <w:r>
+        <w:rPr>
+          <w:rFonts w:ascii="Cascadia Mono" w:hAnsi="Cascadia Mono" w:cs="Cascadia Mono"/>
+          <w:color w:val="000000"/>
+          <w:sz w:val="19"/>
+          <w:szCs w:val="19"/>
+          <w:lang w:val="en-US"/>
+        </w:rPr>
+        <w:t>i</w:t>
+      </w:r>
+      <w:proofErr w:type="spellEnd"/>
+      <w:r>
+        <w:rPr>
+          <w:rFonts w:ascii="Cascadia Mono" w:hAnsi="Cascadia Mono" w:cs="Cascadia Mono"/>
+          <w:color w:val="000000"/>
+          <w:sz w:val="19"/>
+          <w:szCs w:val="19"/>
+          <w:lang w:val="en-US"/>
+        </w:rPr>
+        <w:t xml:space="preserve"> &lt; </w:t>
+      </w:r>
+      <w:proofErr w:type="spellStart"/>
+      <w:r>
+        <w:rPr>
+          <w:rFonts w:ascii="Cascadia Mono" w:hAnsi="Cascadia Mono" w:cs="Cascadia Mono"/>
+          <w:color w:val="000000"/>
+          <w:sz w:val="19"/>
+          <w:szCs w:val="19"/>
+          <w:lang w:val="en-US"/>
+        </w:rPr>
+        <w:t>Words.Length</w:t>
+      </w:r>
+      <w:proofErr w:type="spellEnd"/>
+      <w:r>
+        <w:rPr>
+          <w:rFonts w:ascii="Cascadia Mono" w:hAnsi="Cascadia Mono" w:cs="Cascadia Mono"/>
+          <w:color w:val="000000"/>
+          <w:sz w:val="19"/>
+          <w:szCs w:val="19"/>
+          <w:lang w:val="en-US"/>
+        </w:rPr>
+        <w:t xml:space="preserve">; </w:t>
+      </w:r>
+      <w:proofErr w:type="spellStart"/>
+      <w:r>
+        <w:rPr>
+          <w:rFonts w:ascii="Cascadia Mono" w:hAnsi="Cascadia Mono" w:cs="Cascadia Mono"/>
+          <w:color w:val="000000"/>
+          <w:sz w:val="19"/>
+          <w:szCs w:val="19"/>
+          <w:lang w:val="en-US"/>
+        </w:rPr>
+        <w:t>i</w:t>
+      </w:r>
+      <w:proofErr w:type="spellEnd"/>
+      <w:r>
+        <w:rPr>
+          <w:rFonts w:ascii="Cascadia Mono" w:hAnsi="Cascadia Mono" w:cs="Cascadia Mono"/>
+          <w:color w:val="000000"/>
+          <w:sz w:val="19"/>
+          <w:szCs w:val="19"/>
+          <w:lang w:val="en-US"/>
+        </w:rPr>
+        <w:t>++)</w:t>
       </w:r>
     </w:p>
     <w:p>
@@ -2355,7 +2945,51 @@
           <w:szCs w:val="19"/>
           <w:lang w:val="en-US"/>
         </w:rPr>
-        <w:t>[] Letters = Words[i].ToCharArray();</w:t>
+        <w:t>[] Letters = Words[</w:t>
+      </w:r>
+      <w:proofErr w:type="spellStart"/>
+      <w:r>
+        <w:rPr>
+          <w:rFonts w:ascii="Cascadia Mono" w:hAnsi="Cascadia Mono" w:cs="Cascadia Mono"/>
+          <w:color w:val="000000"/>
+          <w:sz w:val="19"/>
+          <w:szCs w:val="19"/>
+          <w:lang w:val="en-US"/>
+        </w:rPr>
+        <w:t>i</w:t>
+      </w:r>
+      <w:proofErr w:type="spellEnd"/>
+      <w:r>
+        <w:rPr>
+          <w:rFonts w:ascii="Cascadia Mono" w:hAnsi="Cascadia Mono" w:cs="Cascadia Mono"/>
+          <w:color w:val="000000"/>
+          <w:sz w:val="19"/>
+          <w:szCs w:val="19"/>
+          <w:lang w:val="en-US"/>
+        </w:rPr>
+        <w:t>].</w:t>
+      </w:r>
+      <w:proofErr w:type="spellStart"/>
+      <w:r>
+        <w:rPr>
+          <w:rFonts w:ascii="Cascadia Mono" w:hAnsi="Cascadia Mono" w:cs="Cascadia Mono"/>
+          <w:color w:val="000000"/>
+          <w:sz w:val="19"/>
+          <w:szCs w:val="19"/>
+          <w:lang w:val="en-US"/>
+        </w:rPr>
+        <w:t>ToCharArray</w:t>
+      </w:r>
+      <w:proofErr w:type="spellEnd"/>
+      <w:r>
+        <w:rPr>
+          <w:rFonts w:ascii="Cascadia Mono" w:hAnsi="Cascadia Mono" w:cs="Cascadia Mono"/>
+          <w:color w:val="000000"/>
+          <w:sz w:val="19"/>
+          <w:szCs w:val="19"/>
+          <w:lang w:val="en-US"/>
+        </w:rPr>
+        <w:t>();</w:t>
       </w:r>
     </w:p>
     <w:p>
@@ -2420,7 +3054,51 @@
           <w:szCs w:val="19"/>
           <w:lang w:val="en-US"/>
         </w:rPr>
-        <w:t xml:space="preserve"> j = 0; j &lt; Letters.Length; j++)</w:t>
+        <w:t xml:space="preserve"> j = 0; j &lt; </w:t>
+      </w:r>
+      <w:proofErr w:type="spellStart"/>
+      <w:r>
+        <w:rPr>
+          <w:rFonts w:ascii="Cascadia Mono" w:hAnsi="Cascadia Mono" w:cs="Cascadia Mono"/>
+          <w:color w:val="000000"/>
+          <w:sz w:val="19"/>
+          <w:szCs w:val="19"/>
+          <w:lang w:val="en-US"/>
+        </w:rPr>
+        <w:t>Letters.Length</w:t>
+      </w:r>
+      <w:proofErr w:type="spellEnd"/>
+      <w:r>
+        <w:rPr>
+          <w:rFonts w:ascii="Cascadia Mono" w:hAnsi="Cascadia Mono" w:cs="Cascadia Mono"/>
+          <w:color w:val="000000"/>
+          <w:sz w:val="19"/>
+          <w:szCs w:val="19"/>
+          <w:lang w:val="en-US"/>
+        </w:rPr>
+        <w:t xml:space="preserve">; </w:t>
+      </w:r>
+      <w:proofErr w:type="spellStart"/>
+      <w:r>
+        <w:rPr>
+          <w:rFonts w:ascii="Cascadia Mono" w:hAnsi="Cascadia Mono" w:cs="Cascadia Mono"/>
+          <w:color w:val="000000"/>
+          <w:sz w:val="19"/>
+          <w:szCs w:val="19"/>
+          <w:lang w:val="en-US"/>
+        </w:rPr>
+        <w:t>j++</w:t>
+      </w:r>
+      <w:proofErr w:type="spellEnd"/>
+      <w:r>
+        <w:rPr>
+          <w:rFonts w:ascii="Cascadia Mono" w:hAnsi="Cascadia Mono" w:cs="Cascadia Mono"/>
+          <w:color w:val="000000"/>
+          <w:sz w:val="19"/>
+          <w:szCs w:val="19"/>
+          <w:lang w:val="en-US"/>
+        </w:rPr>
+        <w:t>)</w:t>
       </w:r>
     </w:p>
     <w:p>
@@ -2490,7 +3168,29 @@
           <w:szCs w:val="19"/>
           <w:lang w:val="en-US"/>
         </w:rPr>
-        <w:t xml:space="preserve"> (Letters[0] == Letters[Letters.Length - 1])</w:t>
+        <w:t xml:space="preserve"> (Letters[0] == Letters[</w:t>
+      </w:r>
+      <w:proofErr w:type="spellStart"/>
+      <w:r>
+        <w:rPr>
+          <w:rFonts w:ascii="Cascadia Mono" w:hAnsi="Cascadia Mono" w:cs="Cascadia Mono"/>
+          <w:color w:val="000000"/>
+          <w:sz w:val="19"/>
+          <w:szCs w:val="19"/>
+          <w:lang w:val="en-US"/>
+        </w:rPr>
+        <w:t>Letters.Length</w:t>
+      </w:r>
+      <w:proofErr w:type="spellEnd"/>
+      <w:r>
+        <w:rPr>
+          <w:rFonts w:ascii="Cascadia Mono" w:hAnsi="Cascadia Mono" w:cs="Cascadia Mono"/>
+          <w:color w:val="000000"/>
+          <w:sz w:val="19"/>
+          <w:szCs w:val="19"/>
+          <w:lang w:val="en-US"/>
+        </w:rPr>
+        <w:t xml:space="preserve"> - 1])</w:t>
       </w:r>
     </w:p>
     <w:p>
@@ -2540,32 +3240,98 @@
           <w:szCs w:val="19"/>
           <w:lang w:val="en-US"/>
         </w:rPr>
-        <w:t xml:space="preserve">                        Console.ForegroundColor = ConsoleColor.Green;</w:t>
-      </w:r>
-    </w:p>
-    <w:p>
-      <w:pPr>
-        <w:autoSpaceDE w:val="0"/>
-        <w:autoSpaceDN w:val="0"/>
-        <w:adjustRightInd w:val="0"/>
-        <w:spacing w:after="0" w:line="240" w:lineRule="auto"/>
-        <w:rPr>
-          <w:rFonts w:ascii="Cascadia Mono" w:hAnsi="Cascadia Mono" w:cs="Cascadia Mono"/>
-          <w:color w:val="000000"/>
-          <w:sz w:val="19"/>
-          <w:szCs w:val="19"/>
-          <w:lang w:val="en-US"/>
-        </w:rPr>
-      </w:pPr>
-      <w:r>
-        <w:rPr>
-          <w:rFonts w:ascii="Cascadia Mono" w:hAnsi="Cascadia Mono" w:cs="Cascadia Mono"/>
-          <w:color w:val="000000"/>
-          <w:sz w:val="19"/>
-          <w:szCs w:val="19"/>
-          <w:lang w:val="en-US"/>
-        </w:rPr>
-        <w:t xml:space="preserve">                        Console.Write(Letters[j]);</w:t>
+        <w:t xml:space="preserve">                        </w:t>
+      </w:r>
+      <w:proofErr w:type="spellStart"/>
+      <w:r>
+        <w:rPr>
+          <w:rFonts w:ascii="Cascadia Mono" w:hAnsi="Cascadia Mono" w:cs="Cascadia Mono"/>
+          <w:color w:val="000000"/>
+          <w:sz w:val="19"/>
+          <w:szCs w:val="19"/>
+          <w:lang w:val="en-US"/>
+        </w:rPr>
+        <w:t>Console.ForegroundColor</w:t>
+      </w:r>
+      <w:proofErr w:type="spellEnd"/>
+      <w:r>
+        <w:rPr>
+          <w:rFonts w:ascii="Cascadia Mono" w:hAnsi="Cascadia Mono" w:cs="Cascadia Mono"/>
+          <w:color w:val="000000"/>
+          <w:sz w:val="19"/>
+          <w:szCs w:val="19"/>
+          <w:lang w:val="en-US"/>
+        </w:rPr>
+        <w:t xml:space="preserve"> = </w:t>
+      </w:r>
+      <w:proofErr w:type="spellStart"/>
+      <w:r>
+        <w:rPr>
+          <w:rFonts w:ascii="Cascadia Mono" w:hAnsi="Cascadia Mono" w:cs="Cascadia Mono"/>
+          <w:color w:val="000000"/>
+          <w:sz w:val="19"/>
+          <w:szCs w:val="19"/>
+          <w:lang w:val="en-US"/>
+        </w:rPr>
+        <w:t>ConsoleColor.Green</w:t>
+      </w:r>
+      <w:proofErr w:type="spellEnd"/>
+      <w:r>
+        <w:rPr>
+          <w:rFonts w:ascii="Cascadia Mono" w:hAnsi="Cascadia Mono" w:cs="Cascadia Mono"/>
+          <w:color w:val="000000"/>
+          <w:sz w:val="19"/>
+          <w:szCs w:val="19"/>
+          <w:lang w:val="en-US"/>
+        </w:rPr>
+        <w:t>;</w:t>
+      </w:r>
+    </w:p>
+    <w:p>
+      <w:pPr>
+        <w:autoSpaceDE w:val="0"/>
+        <w:autoSpaceDN w:val="0"/>
+        <w:adjustRightInd w:val="0"/>
+        <w:spacing w:after="0" w:line="240" w:lineRule="auto"/>
+        <w:rPr>
+          <w:rFonts w:ascii="Cascadia Mono" w:hAnsi="Cascadia Mono" w:cs="Cascadia Mono"/>
+          <w:color w:val="000000"/>
+          <w:sz w:val="19"/>
+          <w:szCs w:val="19"/>
+          <w:lang w:val="en-US"/>
+        </w:rPr>
+      </w:pPr>
+      <w:r>
+        <w:rPr>
+          <w:rFonts w:ascii="Cascadia Mono" w:hAnsi="Cascadia Mono" w:cs="Cascadia Mono"/>
+          <w:color w:val="000000"/>
+          <w:sz w:val="19"/>
+          <w:szCs w:val="19"/>
+          <w:lang w:val="en-US"/>
+        </w:rPr>
+        <w:t xml:space="preserve">                        </w:t>
+      </w:r>
+      <w:proofErr w:type="spellStart"/>
+      <w:r>
+        <w:rPr>
+          <w:rFonts w:ascii="Cascadia Mono" w:hAnsi="Cascadia Mono" w:cs="Cascadia Mono"/>
+          <w:color w:val="000000"/>
+          <w:sz w:val="19"/>
+          <w:szCs w:val="19"/>
+          <w:lang w:val="en-US"/>
+        </w:rPr>
+        <w:t>Console.Write</w:t>
+      </w:r>
+      <w:proofErr w:type="spellEnd"/>
+      <w:r>
+        <w:rPr>
+          <w:rFonts w:ascii="Cascadia Mono" w:hAnsi="Cascadia Mono" w:cs="Cascadia Mono"/>
+          <w:color w:val="000000"/>
+          <w:sz w:val="19"/>
+          <w:szCs w:val="19"/>
+          <w:lang w:val="en-US"/>
+        </w:rPr>
+        <w:t>(Letters[j]);</w:t>
       </w:r>
     </w:p>
     <w:p>
@@ -2675,32 +3441,98 @@
           <w:szCs w:val="19"/>
           <w:lang w:val="en-US"/>
         </w:rPr>
-        <w:t xml:space="preserve">                        Console.ForegroundColor = ConsoleColor.DarkRed;</w:t>
-      </w:r>
-    </w:p>
-    <w:p>
-      <w:pPr>
-        <w:autoSpaceDE w:val="0"/>
-        <w:autoSpaceDN w:val="0"/>
-        <w:adjustRightInd w:val="0"/>
-        <w:spacing w:after="0" w:line="240" w:lineRule="auto"/>
-        <w:rPr>
-          <w:rFonts w:ascii="Cascadia Mono" w:hAnsi="Cascadia Mono" w:cs="Cascadia Mono"/>
-          <w:color w:val="000000"/>
-          <w:sz w:val="19"/>
-          <w:szCs w:val="19"/>
-          <w:lang w:val="en-US"/>
-        </w:rPr>
-      </w:pPr>
-      <w:r>
-        <w:rPr>
-          <w:rFonts w:ascii="Cascadia Mono" w:hAnsi="Cascadia Mono" w:cs="Cascadia Mono"/>
-          <w:color w:val="000000"/>
-          <w:sz w:val="19"/>
-          <w:szCs w:val="19"/>
-          <w:lang w:val="en-US"/>
-        </w:rPr>
-        <w:t xml:space="preserve">                        Console.Write(Letters[j]);</w:t>
+        <w:t xml:space="preserve">                        </w:t>
+      </w:r>
+      <w:proofErr w:type="spellStart"/>
+      <w:r>
+        <w:rPr>
+          <w:rFonts w:ascii="Cascadia Mono" w:hAnsi="Cascadia Mono" w:cs="Cascadia Mono"/>
+          <w:color w:val="000000"/>
+          <w:sz w:val="19"/>
+          <w:szCs w:val="19"/>
+          <w:lang w:val="en-US"/>
+        </w:rPr>
+        <w:t>Console.ForegroundColor</w:t>
+      </w:r>
+      <w:proofErr w:type="spellEnd"/>
+      <w:r>
+        <w:rPr>
+          <w:rFonts w:ascii="Cascadia Mono" w:hAnsi="Cascadia Mono" w:cs="Cascadia Mono"/>
+          <w:color w:val="000000"/>
+          <w:sz w:val="19"/>
+          <w:szCs w:val="19"/>
+          <w:lang w:val="en-US"/>
+        </w:rPr>
+        <w:t xml:space="preserve"> = </w:t>
+      </w:r>
+      <w:proofErr w:type="spellStart"/>
+      <w:r>
+        <w:rPr>
+          <w:rFonts w:ascii="Cascadia Mono" w:hAnsi="Cascadia Mono" w:cs="Cascadia Mono"/>
+          <w:color w:val="000000"/>
+          <w:sz w:val="19"/>
+          <w:szCs w:val="19"/>
+          <w:lang w:val="en-US"/>
+        </w:rPr>
+        <w:t>ConsoleColor.DarkRed</w:t>
+      </w:r>
+      <w:proofErr w:type="spellEnd"/>
+      <w:r>
+        <w:rPr>
+          <w:rFonts w:ascii="Cascadia Mono" w:hAnsi="Cascadia Mono" w:cs="Cascadia Mono"/>
+          <w:color w:val="000000"/>
+          <w:sz w:val="19"/>
+          <w:szCs w:val="19"/>
+          <w:lang w:val="en-US"/>
+        </w:rPr>
+        <w:t>;</w:t>
+      </w:r>
+    </w:p>
+    <w:p>
+      <w:pPr>
+        <w:autoSpaceDE w:val="0"/>
+        <w:autoSpaceDN w:val="0"/>
+        <w:adjustRightInd w:val="0"/>
+        <w:spacing w:after="0" w:line="240" w:lineRule="auto"/>
+        <w:rPr>
+          <w:rFonts w:ascii="Cascadia Mono" w:hAnsi="Cascadia Mono" w:cs="Cascadia Mono"/>
+          <w:color w:val="000000"/>
+          <w:sz w:val="19"/>
+          <w:szCs w:val="19"/>
+          <w:lang w:val="en-US"/>
+        </w:rPr>
+      </w:pPr>
+      <w:r>
+        <w:rPr>
+          <w:rFonts w:ascii="Cascadia Mono" w:hAnsi="Cascadia Mono" w:cs="Cascadia Mono"/>
+          <w:color w:val="000000"/>
+          <w:sz w:val="19"/>
+          <w:szCs w:val="19"/>
+          <w:lang w:val="en-US"/>
+        </w:rPr>
+        <w:t xml:space="preserve">                        </w:t>
+      </w:r>
+      <w:proofErr w:type="spellStart"/>
+      <w:r>
+        <w:rPr>
+          <w:rFonts w:ascii="Cascadia Mono" w:hAnsi="Cascadia Mono" w:cs="Cascadia Mono"/>
+          <w:color w:val="000000"/>
+          <w:sz w:val="19"/>
+          <w:szCs w:val="19"/>
+          <w:lang w:val="en-US"/>
+        </w:rPr>
+        <w:t>Console.Write</w:t>
+      </w:r>
+      <w:proofErr w:type="spellEnd"/>
+      <w:r>
+        <w:rPr>
+          <w:rFonts w:ascii="Cascadia Mono" w:hAnsi="Cascadia Mono" w:cs="Cascadia Mono"/>
+          <w:color w:val="000000"/>
+          <w:sz w:val="19"/>
+          <w:szCs w:val="19"/>
+          <w:lang w:val="en-US"/>
+        </w:rPr>
+        <w:t>(Letters[j]);</w:t>
       </w:r>
     </w:p>
     <w:p>
@@ -2775,80 +3607,103 @@
           <w:szCs w:val="19"/>
           <w:lang w:val="en-US"/>
         </w:rPr>
-        <w:t xml:space="preserve">                Console.WriteLine();</w:t>
-      </w:r>
-    </w:p>
-    <w:p>
-      <w:pPr>
-        <w:autoSpaceDE w:val="0"/>
-        <w:autoSpaceDN w:val="0"/>
-        <w:adjustRightInd w:val="0"/>
-        <w:spacing w:after="0" w:line="240" w:lineRule="auto"/>
-        <w:rPr>
-          <w:rFonts w:ascii="Cascadia Mono" w:hAnsi="Cascadia Mono" w:cs="Cascadia Mono"/>
-          <w:color w:val="000000"/>
-          <w:sz w:val="19"/>
-          <w:szCs w:val="19"/>
-          <w:lang w:val="en-US"/>
-        </w:rPr>
-      </w:pPr>
-    </w:p>
-    <w:p>
-      <w:pPr>
-        <w:autoSpaceDE w:val="0"/>
-        <w:autoSpaceDN w:val="0"/>
-        <w:adjustRightInd w:val="0"/>
-        <w:spacing w:after="0" w:line="240" w:lineRule="auto"/>
-        <w:rPr>
-          <w:rFonts w:ascii="Cascadia Mono" w:hAnsi="Cascadia Mono" w:cs="Cascadia Mono"/>
-          <w:color w:val="000000"/>
-          <w:sz w:val="19"/>
-          <w:szCs w:val="19"/>
-          <w:lang w:val="en-US"/>
-        </w:rPr>
-      </w:pPr>
-    </w:p>
-    <w:p>
-      <w:pPr>
-        <w:autoSpaceDE w:val="0"/>
-        <w:autoSpaceDN w:val="0"/>
-        <w:adjustRightInd w:val="0"/>
-        <w:spacing w:after="0" w:line="240" w:lineRule="auto"/>
-        <w:rPr>
-          <w:rFonts w:ascii="Cascadia Mono" w:hAnsi="Cascadia Mono" w:cs="Cascadia Mono"/>
-          <w:color w:val="000000"/>
-          <w:sz w:val="19"/>
-          <w:szCs w:val="19"/>
-          <w:lang w:val="en-US"/>
-        </w:rPr>
-      </w:pPr>
-    </w:p>
-    <w:p>
-      <w:pPr>
-        <w:autoSpaceDE w:val="0"/>
-        <w:autoSpaceDN w:val="0"/>
-        <w:adjustRightInd w:val="0"/>
-        <w:spacing w:after="0" w:line="240" w:lineRule="auto"/>
-        <w:rPr>
-          <w:rFonts w:ascii="Cascadia Mono" w:hAnsi="Cascadia Mono" w:cs="Cascadia Mono"/>
-          <w:color w:val="000000"/>
-          <w:sz w:val="19"/>
-          <w:szCs w:val="19"/>
-          <w:lang w:val="en-US"/>
-        </w:rPr>
-      </w:pPr>
-    </w:p>
-    <w:p>
-      <w:pPr>
-        <w:autoSpaceDE w:val="0"/>
-        <w:autoSpaceDN w:val="0"/>
-        <w:adjustRightInd w:val="0"/>
-        <w:spacing w:after="0" w:line="240" w:lineRule="auto"/>
-        <w:rPr>
-          <w:rFonts w:ascii="Cascadia Mono" w:hAnsi="Cascadia Mono" w:cs="Cascadia Mono"/>
-          <w:color w:val="000000"/>
-          <w:sz w:val="19"/>
-          <w:szCs w:val="19"/>
+        <w:t xml:space="preserve">                </w:t>
+      </w:r>
+      <w:proofErr w:type="spellStart"/>
+      <w:r>
+        <w:rPr>
+          <w:rFonts w:ascii="Cascadia Mono" w:hAnsi="Cascadia Mono" w:cs="Cascadia Mono"/>
+          <w:color w:val="000000"/>
+          <w:sz w:val="19"/>
+          <w:szCs w:val="19"/>
+          <w:lang w:val="en-US"/>
+        </w:rPr>
+        <w:t>Console.WriteLine</w:t>
+      </w:r>
+      <w:proofErr w:type="spellEnd"/>
+      <w:r>
+        <w:rPr>
+          <w:rFonts w:ascii="Cascadia Mono" w:hAnsi="Cascadia Mono" w:cs="Cascadia Mono"/>
+          <w:color w:val="000000"/>
+          <w:sz w:val="19"/>
+          <w:szCs w:val="19"/>
+          <w:lang w:val="en-US"/>
+        </w:rPr>
+        <w:t>();</w:t>
+      </w:r>
+    </w:p>
+    <w:p>
+      <w:pPr>
+        <w:autoSpaceDE w:val="0"/>
+        <w:autoSpaceDN w:val="0"/>
+        <w:adjustRightInd w:val="0"/>
+        <w:spacing w:after="0" w:line="240" w:lineRule="auto"/>
+        <w:rPr>
+          <w:rFonts w:ascii="Cascadia Mono" w:hAnsi="Cascadia Mono" w:cs="Cascadia Mono"/>
+          <w:color w:val="000000"/>
+          <w:sz w:val="19"/>
+          <w:szCs w:val="19"/>
+          <w:lang w:val="en-US"/>
+        </w:rPr>
+      </w:pPr>
+    </w:p>
+    <w:p>
+      <w:pPr>
+        <w:autoSpaceDE w:val="0"/>
+        <w:autoSpaceDN w:val="0"/>
+        <w:adjustRightInd w:val="0"/>
+        <w:spacing w:after="0" w:line="240" w:lineRule="auto"/>
+        <w:rPr>
+          <w:rFonts w:ascii="Cascadia Mono" w:hAnsi="Cascadia Mono" w:cs="Cascadia Mono"/>
+          <w:color w:val="000000"/>
+          <w:sz w:val="19"/>
+          <w:szCs w:val="19"/>
+          <w:lang w:val="en-US"/>
+        </w:rPr>
+      </w:pPr>
+    </w:p>
+    <w:p>
+      <w:pPr>
+        <w:autoSpaceDE w:val="0"/>
+        <w:autoSpaceDN w:val="0"/>
+        <w:adjustRightInd w:val="0"/>
+        <w:spacing w:after="0" w:line="240" w:lineRule="auto"/>
+        <w:rPr>
+          <w:rFonts w:ascii="Cascadia Mono" w:hAnsi="Cascadia Mono" w:cs="Cascadia Mono"/>
+          <w:color w:val="000000"/>
+          <w:sz w:val="19"/>
+          <w:szCs w:val="19"/>
+          <w:lang w:val="en-US"/>
+        </w:rPr>
+      </w:pPr>
+    </w:p>
+    <w:p>
+      <w:pPr>
+        <w:autoSpaceDE w:val="0"/>
+        <w:autoSpaceDN w:val="0"/>
+        <w:adjustRightInd w:val="0"/>
+        <w:spacing w:after="0" w:line="240" w:lineRule="auto"/>
+        <w:rPr>
+          <w:rFonts w:ascii="Cascadia Mono" w:hAnsi="Cascadia Mono" w:cs="Cascadia Mono"/>
+          <w:color w:val="000000"/>
+          <w:sz w:val="19"/>
+          <w:szCs w:val="19"/>
+          <w:lang w:val="en-US"/>
+        </w:rPr>
+      </w:pPr>
+    </w:p>
+    <w:p>
+      <w:pPr>
+        <w:autoSpaceDE w:val="0"/>
+        <w:autoSpaceDN w:val="0"/>
+        <w:adjustRightInd w:val="0"/>
+        <w:spacing w:after="0" w:line="240" w:lineRule="auto"/>
+        <w:rPr>
+          <w:rFonts w:ascii="Cascadia Mono" w:hAnsi="Cascadia Mono" w:cs="Cascadia Mono"/>
+          <w:color w:val="000000"/>
+          <w:sz w:val="19"/>
+          <w:szCs w:val="19"/>
+          <w:lang w:val="en-US"/>
         </w:rPr>
       </w:pPr>
       <w:r>
@@ -2867,6 +3722,7 @@
           <w:color w:val="000000"/>
           <w:sz w:val="19"/>
           <w:szCs w:val="19"/>
+          <w:lang w:val="en-US"/>
         </w:rPr>
         <w:t>}</w:t>
       </w:r>
@@ -2882,65 +3738,115 @@
           <w:color w:val="000000"/>
           <w:sz w:val="19"/>
           <w:szCs w:val="19"/>
-        </w:rPr>
-      </w:pPr>
-      <w:r>
-        <w:rPr>
-          <w:rFonts w:ascii="Cascadia Mono" w:hAnsi="Cascadia Mono" w:cs="Cascadia Mono"/>
-          <w:color w:val="000000"/>
-          <w:sz w:val="19"/>
-          <w:szCs w:val="19"/>
-        </w:rPr>
-        <w:t xml:space="preserve">            Console.ForegroundColor = ConsoleColor.White;</w:t>
-      </w:r>
-    </w:p>
-    <w:p>
-      <w:pPr>
-        <w:autoSpaceDE w:val="0"/>
-        <w:autoSpaceDN w:val="0"/>
-        <w:adjustRightInd w:val="0"/>
-        <w:spacing w:after="0" w:line="240" w:lineRule="auto"/>
-        <w:rPr>
-          <w:rFonts w:ascii="Cascadia Mono" w:hAnsi="Cascadia Mono" w:cs="Cascadia Mono"/>
-          <w:color w:val="000000"/>
-          <w:sz w:val="19"/>
-          <w:szCs w:val="19"/>
-        </w:rPr>
-      </w:pPr>
-    </w:p>
-    <w:p>
-      <w:pPr>
-        <w:autoSpaceDE w:val="0"/>
-        <w:autoSpaceDN w:val="0"/>
-        <w:adjustRightInd w:val="0"/>
-        <w:spacing w:after="0" w:line="240" w:lineRule="auto"/>
-        <w:rPr>
-          <w:rFonts w:ascii="Cascadia Mono" w:hAnsi="Cascadia Mono" w:cs="Cascadia Mono"/>
-          <w:color w:val="000000"/>
-          <w:sz w:val="19"/>
-          <w:szCs w:val="19"/>
-        </w:rPr>
-      </w:pPr>
-    </w:p>
-    <w:p>
-      <w:pPr>
-        <w:autoSpaceDE w:val="0"/>
-        <w:autoSpaceDN w:val="0"/>
-        <w:adjustRightInd w:val="0"/>
-        <w:spacing w:after="0" w:line="240" w:lineRule="auto"/>
-        <w:rPr>
-          <w:rFonts w:ascii="Cascadia Mono" w:hAnsi="Cascadia Mono" w:cs="Cascadia Mono"/>
-          <w:color w:val="000000"/>
-          <w:sz w:val="19"/>
-          <w:szCs w:val="19"/>
-        </w:rPr>
-      </w:pPr>
-      <w:r>
-        <w:rPr>
-          <w:rFonts w:ascii="Cascadia Mono" w:hAnsi="Cascadia Mono" w:cs="Cascadia Mono"/>
-          <w:color w:val="000000"/>
-          <w:sz w:val="19"/>
-          <w:szCs w:val="19"/>
+          <w:lang w:val="en-US"/>
+        </w:rPr>
+      </w:pPr>
+      <w:r>
+        <w:rPr>
+          <w:rFonts w:ascii="Cascadia Mono" w:hAnsi="Cascadia Mono" w:cs="Cascadia Mono"/>
+          <w:color w:val="000000"/>
+          <w:sz w:val="19"/>
+          <w:szCs w:val="19"/>
+          <w:lang w:val="en-US"/>
+        </w:rPr>
+        <w:t xml:space="preserve">            </w:t>
+      </w:r>
+      <w:proofErr w:type="spellStart"/>
+      <w:r>
+        <w:rPr>
+          <w:rFonts w:ascii="Cascadia Mono" w:hAnsi="Cascadia Mono" w:cs="Cascadia Mono"/>
+          <w:color w:val="000000"/>
+          <w:sz w:val="19"/>
+          <w:szCs w:val="19"/>
+          <w:lang w:val="en-US"/>
+        </w:rPr>
+        <w:t>Console.ForegroundColor</w:t>
+      </w:r>
+      <w:proofErr w:type="spellEnd"/>
+      <w:r>
+        <w:rPr>
+          <w:rFonts w:ascii="Cascadia Mono" w:hAnsi="Cascadia Mono" w:cs="Cascadia Mono"/>
+          <w:color w:val="000000"/>
+          <w:sz w:val="19"/>
+          <w:szCs w:val="19"/>
+          <w:lang w:val="en-US"/>
+        </w:rPr>
+        <w:t xml:space="preserve"> = </w:t>
+      </w:r>
+      <w:proofErr w:type="spellStart"/>
+      <w:r>
+        <w:rPr>
+          <w:rFonts w:ascii="Cascadia Mono" w:hAnsi="Cascadia Mono" w:cs="Cascadia Mono"/>
+          <w:color w:val="000000"/>
+          <w:sz w:val="19"/>
+          <w:szCs w:val="19"/>
+          <w:lang w:val="en-US"/>
+        </w:rPr>
+        <w:t>ConsoleColor.White</w:t>
+      </w:r>
+      <w:proofErr w:type="spellEnd"/>
+      <w:r>
+        <w:rPr>
+          <w:rFonts w:ascii="Cascadia Mono" w:hAnsi="Cascadia Mono" w:cs="Cascadia Mono"/>
+          <w:color w:val="000000"/>
+          <w:sz w:val="19"/>
+          <w:szCs w:val="19"/>
+          <w:lang w:val="en-US"/>
+        </w:rPr>
+        <w:t>;</w:t>
+      </w:r>
+    </w:p>
+    <w:p>
+      <w:pPr>
+        <w:autoSpaceDE w:val="0"/>
+        <w:autoSpaceDN w:val="0"/>
+        <w:adjustRightInd w:val="0"/>
+        <w:spacing w:after="0" w:line="240" w:lineRule="auto"/>
+        <w:rPr>
+          <w:rFonts w:ascii="Cascadia Mono" w:hAnsi="Cascadia Mono" w:cs="Cascadia Mono"/>
+          <w:color w:val="000000"/>
+          <w:sz w:val="19"/>
+          <w:szCs w:val="19"/>
+          <w:lang w:val="en-US"/>
+        </w:rPr>
+      </w:pPr>
+    </w:p>
+    <w:p>
+      <w:pPr>
+        <w:autoSpaceDE w:val="0"/>
+        <w:autoSpaceDN w:val="0"/>
+        <w:adjustRightInd w:val="0"/>
+        <w:spacing w:after="0" w:line="240" w:lineRule="auto"/>
+        <w:rPr>
+          <w:rFonts w:ascii="Cascadia Mono" w:hAnsi="Cascadia Mono" w:cs="Cascadia Mono"/>
+          <w:color w:val="000000"/>
+          <w:sz w:val="19"/>
+          <w:szCs w:val="19"/>
+          <w:lang w:val="en-US"/>
+        </w:rPr>
+      </w:pPr>
+    </w:p>
+    <w:p>
+      <w:pPr>
+        <w:autoSpaceDE w:val="0"/>
+        <w:autoSpaceDN w:val="0"/>
+        <w:adjustRightInd w:val="0"/>
+        <w:spacing w:after="0" w:line="240" w:lineRule="auto"/>
+        <w:rPr>
+          <w:rFonts w:ascii="Cascadia Mono" w:hAnsi="Cascadia Mono" w:cs="Cascadia Mono"/>
+          <w:color w:val="000000"/>
+          <w:sz w:val="19"/>
+          <w:szCs w:val="19"/>
+          <w:lang w:val="en-US"/>
+        </w:rPr>
+      </w:pPr>
+      <w:r>
+        <w:rPr>
+          <w:rFonts w:ascii="Cascadia Mono" w:hAnsi="Cascadia Mono" w:cs="Cascadia Mono"/>
+          <w:color w:val="000000"/>
+          <w:sz w:val="19"/>
+          <w:szCs w:val="19"/>
+          <w:lang w:val="en-US"/>
         </w:rPr>
         <w:t xml:space="preserve">        }</w:t>
       </w:r>
@@ -2956,14 +3862,16 @@
           <w:color w:val="000000"/>
           <w:sz w:val="19"/>
           <w:szCs w:val="19"/>
-        </w:rPr>
-      </w:pPr>
-      <w:r>
-        <w:rPr>
-          <w:rFonts w:ascii="Cascadia Mono" w:hAnsi="Cascadia Mono" w:cs="Cascadia Mono"/>
-          <w:color w:val="000000"/>
-          <w:sz w:val="19"/>
-          <w:szCs w:val="19"/>
+          <w:lang w:val="en-US"/>
+        </w:rPr>
+      </w:pPr>
+      <w:r>
+        <w:rPr>
+          <w:rFonts w:ascii="Cascadia Mono" w:hAnsi="Cascadia Mono" w:cs="Cascadia Mono"/>
+          <w:color w:val="000000"/>
+          <w:sz w:val="19"/>
+          <w:szCs w:val="19"/>
+          <w:lang w:val="en-US"/>
         </w:rPr>
         <w:lastRenderedPageBreak/>
         <w:t xml:space="preserve">    }</w:t>
@@ -2980,14 +3888,16 @@
           <w:color w:val="000000"/>
           <w:sz w:val="19"/>
           <w:szCs w:val="19"/>
-        </w:rPr>
-      </w:pPr>
-      <w:r>
-        <w:rPr>
-          <w:rFonts w:ascii="Cascadia Mono" w:hAnsi="Cascadia Mono" w:cs="Cascadia Mono"/>
-          <w:color w:val="000000"/>
-          <w:sz w:val="19"/>
-          <w:szCs w:val="19"/>
+          <w:lang w:val="en-US"/>
+        </w:rPr>
+      </w:pPr>
+      <w:r>
+        <w:rPr>
+          <w:rFonts w:ascii="Cascadia Mono" w:hAnsi="Cascadia Mono" w:cs="Cascadia Mono"/>
+          <w:color w:val="000000"/>
+          <w:sz w:val="19"/>
+          <w:szCs w:val="19"/>
+          <w:lang w:val="en-US"/>
         </w:rPr>
         <w:t>}</w:t>
       </w:r>
@@ -3013,6 +3923,7 @@
           <w:bCs/>
           <w:sz w:val="28"/>
           <w:szCs w:val="28"/>
+          <w:lang w:val="en-US"/>
         </w:rPr>
       </w:pPr>
       <w:r>
@@ -3023,11 +3934,9 @@
           <w:sz w:val="28"/>
           <w:szCs w:val="28"/>
         </w:rPr>
-        <w:t>ЗАДАЧА 2</w:t>
-      </w:r>
-    </w:p>
-    <w:p>
-      <w:pPr>
+        <w:t>ЗАДАЧА</w:t>
+      </w:r>
+      <w:r>
         <w:rPr>
           <w:rFonts w:ascii="Times New Roman" w:hAnsi="Times New Roman" w:cs="Times New Roman"/>
           <w:b/>
@@ -3036,8 +3945,11 @@
           <w:szCs w:val="28"/>
           <w:lang w:val="en-US"/>
         </w:rPr>
-      </w:pPr>
-      <w:r>
+        <w:t xml:space="preserve"> 2</w:t>
+      </w:r>
+    </w:p>
+    <w:p>
+      <w:pPr>
         <w:rPr>
           <w:rFonts w:ascii="Times New Roman" w:hAnsi="Times New Roman" w:cs="Times New Roman"/>
           <w:b/>
@@ -3046,8 +3958,20 @@
           <w:szCs w:val="28"/>
           <w:lang w:val="en-US"/>
         </w:rPr>
+      </w:pPr>
+      <w:proofErr w:type="spellStart"/>
+      <w:r>
+        <w:rPr>
+          <w:rFonts w:ascii="Times New Roman" w:hAnsi="Times New Roman" w:cs="Times New Roman"/>
+          <w:b/>
+          <w:bCs/>
+          <w:sz w:val="28"/>
+          <w:szCs w:val="28"/>
+          <w:lang w:val="en-US"/>
+        </w:rPr>
         <w:t>Program.cs</w:t>
       </w:r>
+      <w:proofErr w:type="spellEnd"/>
     </w:p>
     <w:p>
       <w:pPr>
@@ -3116,7 +4040,29 @@
           <w:szCs w:val="19"/>
           <w:lang w:val="en-US"/>
         </w:rPr>
-        <w:t xml:space="preserve"> System.Collections.Generic;</w:t>
+        <w:t xml:space="preserve"> </w:t>
+      </w:r>
+      <w:proofErr w:type="spellStart"/>
+      <w:r>
+        <w:rPr>
+          <w:rFonts w:ascii="Cascadia Mono" w:hAnsi="Cascadia Mono" w:cs="Cascadia Mono"/>
+          <w:color w:val="000000"/>
+          <w:sz w:val="19"/>
+          <w:szCs w:val="19"/>
+          <w:lang w:val="en-US"/>
+        </w:rPr>
+        <w:t>System.Collections.Generic</w:t>
+      </w:r>
+      <w:proofErr w:type="spellEnd"/>
+      <w:r>
+        <w:rPr>
+          <w:rFonts w:ascii="Cascadia Mono" w:hAnsi="Cascadia Mono" w:cs="Cascadia Mono"/>
+          <w:color w:val="000000"/>
+          <w:sz w:val="19"/>
+          <w:szCs w:val="19"/>
+          <w:lang w:val="en-US"/>
+        </w:rPr>
+        <w:t>;</w:t>
       </w:r>
     </w:p>
     <w:p>
@@ -3151,7 +4097,29 @@
           <w:szCs w:val="19"/>
           <w:lang w:val="en-US"/>
         </w:rPr>
-        <w:t xml:space="preserve"> System.Linq;</w:t>
+        <w:t xml:space="preserve"> </w:t>
+      </w:r>
+      <w:proofErr w:type="spellStart"/>
+      <w:r>
+        <w:rPr>
+          <w:rFonts w:ascii="Cascadia Mono" w:hAnsi="Cascadia Mono" w:cs="Cascadia Mono"/>
+          <w:color w:val="000000"/>
+          <w:sz w:val="19"/>
+          <w:szCs w:val="19"/>
+          <w:lang w:val="en-US"/>
+        </w:rPr>
+        <w:t>System.Linq</w:t>
+      </w:r>
+      <w:proofErr w:type="spellEnd"/>
+      <w:r>
+        <w:rPr>
+          <w:rFonts w:ascii="Cascadia Mono" w:hAnsi="Cascadia Mono" w:cs="Cascadia Mono"/>
+          <w:color w:val="000000"/>
+          <w:sz w:val="19"/>
+          <w:szCs w:val="19"/>
+          <w:lang w:val="en-US"/>
+        </w:rPr>
+        <w:t>;</w:t>
       </w:r>
     </w:p>
     <w:p>
@@ -3186,7 +4154,29 @@
           <w:szCs w:val="19"/>
           <w:lang w:val="en-US"/>
         </w:rPr>
-        <w:t xml:space="preserve"> System.Text;</w:t>
+        <w:t xml:space="preserve"> </w:t>
+      </w:r>
+      <w:proofErr w:type="spellStart"/>
+      <w:r>
+        <w:rPr>
+          <w:rFonts w:ascii="Cascadia Mono" w:hAnsi="Cascadia Mono" w:cs="Cascadia Mono"/>
+          <w:color w:val="000000"/>
+          <w:sz w:val="19"/>
+          <w:szCs w:val="19"/>
+          <w:lang w:val="en-US"/>
+        </w:rPr>
+        <w:t>System.Text</w:t>
+      </w:r>
+      <w:proofErr w:type="spellEnd"/>
+      <w:r>
+        <w:rPr>
+          <w:rFonts w:ascii="Cascadia Mono" w:hAnsi="Cascadia Mono" w:cs="Cascadia Mono"/>
+          <w:color w:val="000000"/>
+          <w:sz w:val="19"/>
+          <w:szCs w:val="19"/>
+          <w:lang w:val="en-US"/>
+        </w:rPr>
+        <w:t>;</w:t>
       </w:r>
     </w:p>
     <w:p>
@@ -3221,7 +4211,29 @@
           <w:szCs w:val="19"/>
           <w:lang w:val="en-US"/>
         </w:rPr>
-        <w:t xml:space="preserve"> System.Threading.Tasks;</w:t>
+        <w:t xml:space="preserve"> </w:t>
+      </w:r>
+      <w:proofErr w:type="spellStart"/>
+      <w:r>
+        <w:rPr>
+          <w:rFonts w:ascii="Cascadia Mono" w:hAnsi="Cascadia Mono" w:cs="Cascadia Mono"/>
+          <w:color w:val="000000"/>
+          <w:sz w:val="19"/>
+          <w:szCs w:val="19"/>
+          <w:lang w:val="en-US"/>
+        </w:rPr>
+        <w:t>System.Threading.Tasks</w:t>
+      </w:r>
+      <w:proofErr w:type="spellEnd"/>
+      <w:r>
+        <w:rPr>
+          <w:rFonts w:ascii="Cascadia Mono" w:hAnsi="Cascadia Mono" w:cs="Cascadia Mono"/>
+          <w:color w:val="000000"/>
+          <w:sz w:val="19"/>
+          <w:szCs w:val="19"/>
+          <w:lang w:val="en-US"/>
+        </w:rPr>
+        <w:t>;</w:t>
       </w:r>
     </w:p>
     <w:p>
@@ -3481,7 +4493,29 @@
           <w:szCs w:val="19"/>
           <w:lang w:val="en-US"/>
         </w:rPr>
-        <w:t>[] args)</w:t>
+        <w:t xml:space="preserve">[] </w:t>
+      </w:r>
+      <w:proofErr w:type="spellStart"/>
+      <w:r>
+        <w:rPr>
+          <w:rFonts w:ascii="Cascadia Mono" w:hAnsi="Cascadia Mono" w:cs="Cascadia Mono"/>
+          <w:color w:val="000000"/>
+          <w:sz w:val="19"/>
+          <w:szCs w:val="19"/>
+          <w:lang w:val="en-US"/>
+        </w:rPr>
+        <w:t>args</w:t>
+      </w:r>
+      <w:proofErr w:type="spellEnd"/>
+      <w:r>
+        <w:rPr>
+          <w:rFonts w:ascii="Cascadia Mono" w:hAnsi="Cascadia Mono" w:cs="Cascadia Mono"/>
+          <w:color w:val="000000"/>
+          <w:sz w:val="19"/>
+          <w:szCs w:val="19"/>
+          <w:lang w:val="en-US"/>
+        </w:rPr>
+        <w:t>)</w:t>
       </w:r>
     </w:p>
     <w:p>
@@ -3531,7 +4565,29 @@
           <w:szCs w:val="19"/>
           <w:lang w:val="en-US"/>
         </w:rPr>
-        <w:t xml:space="preserve">            Console.Write(</w:t>
+        <w:t xml:space="preserve">            </w:t>
+      </w:r>
+      <w:proofErr w:type="spellStart"/>
+      <w:r>
+        <w:rPr>
+          <w:rFonts w:ascii="Cascadia Mono" w:hAnsi="Cascadia Mono" w:cs="Cascadia Mono"/>
+          <w:color w:val="000000"/>
+          <w:sz w:val="19"/>
+          <w:szCs w:val="19"/>
+          <w:lang w:val="en-US"/>
+        </w:rPr>
+        <w:t>Console.Write</w:t>
+      </w:r>
+      <w:proofErr w:type="spellEnd"/>
+      <w:r>
+        <w:rPr>
+          <w:rFonts w:ascii="Cascadia Mono" w:hAnsi="Cascadia Mono" w:cs="Cascadia Mono"/>
+          <w:color w:val="000000"/>
+          <w:sz w:val="19"/>
+          <w:szCs w:val="19"/>
+          <w:lang w:val="en-US"/>
+        </w:rPr>
+        <w:t>(</w:t>
       </w:r>
       <w:r>
         <w:rPr>
@@ -3615,47 +4671,91 @@
           <w:szCs w:val="19"/>
           <w:lang w:val="en-US"/>
         </w:rPr>
-        <w:t xml:space="preserve"> a = Convert.ToInt32(Console.ReadLine());</w:t>
-      </w:r>
-    </w:p>
-    <w:p>
-      <w:pPr>
-        <w:autoSpaceDE w:val="0"/>
-        <w:autoSpaceDN w:val="0"/>
-        <w:adjustRightInd w:val="0"/>
-        <w:spacing w:after="0" w:line="240" w:lineRule="auto"/>
-        <w:rPr>
-          <w:rFonts w:ascii="Cascadia Mono" w:hAnsi="Cascadia Mono" w:cs="Cascadia Mono"/>
-          <w:color w:val="000000"/>
-          <w:sz w:val="19"/>
-          <w:szCs w:val="19"/>
-          <w:lang w:val="en-US"/>
-        </w:rPr>
-      </w:pPr>
-    </w:p>
-    <w:p>
-      <w:pPr>
-        <w:autoSpaceDE w:val="0"/>
-        <w:autoSpaceDN w:val="0"/>
-        <w:adjustRightInd w:val="0"/>
-        <w:spacing w:after="0" w:line="240" w:lineRule="auto"/>
-        <w:rPr>
-          <w:rFonts w:ascii="Cascadia Mono" w:hAnsi="Cascadia Mono" w:cs="Cascadia Mono"/>
-          <w:color w:val="000000"/>
-          <w:sz w:val="19"/>
-          <w:szCs w:val="19"/>
-          <w:lang w:val="en-US"/>
-        </w:rPr>
-      </w:pPr>
-      <w:r>
-        <w:rPr>
-          <w:rFonts w:ascii="Cascadia Mono" w:hAnsi="Cascadia Mono" w:cs="Cascadia Mono"/>
-          <w:color w:val="000000"/>
-          <w:sz w:val="19"/>
-          <w:szCs w:val="19"/>
-          <w:lang w:val="en-US"/>
-        </w:rPr>
-        <w:t xml:space="preserve">            Console.Write(</w:t>
+        <w:t xml:space="preserve"> a = Convert.ToInt32(</w:t>
+      </w:r>
+      <w:proofErr w:type="spellStart"/>
+      <w:r>
+        <w:rPr>
+          <w:rFonts w:ascii="Cascadia Mono" w:hAnsi="Cascadia Mono" w:cs="Cascadia Mono"/>
+          <w:color w:val="000000"/>
+          <w:sz w:val="19"/>
+          <w:szCs w:val="19"/>
+          <w:lang w:val="en-US"/>
+        </w:rPr>
+        <w:t>Console.ReadLine</w:t>
+      </w:r>
+      <w:proofErr w:type="spellEnd"/>
+      <w:r>
+        <w:rPr>
+          <w:rFonts w:ascii="Cascadia Mono" w:hAnsi="Cascadia Mono" w:cs="Cascadia Mono"/>
+          <w:color w:val="000000"/>
+          <w:sz w:val="19"/>
+          <w:szCs w:val="19"/>
+          <w:lang w:val="en-US"/>
+        </w:rPr>
+        <w:t>());</w:t>
+      </w:r>
+    </w:p>
+    <w:p>
+      <w:pPr>
+        <w:autoSpaceDE w:val="0"/>
+        <w:autoSpaceDN w:val="0"/>
+        <w:adjustRightInd w:val="0"/>
+        <w:spacing w:after="0" w:line="240" w:lineRule="auto"/>
+        <w:rPr>
+          <w:rFonts w:ascii="Cascadia Mono" w:hAnsi="Cascadia Mono" w:cs="Cascadia Mono"/>
+          <w:color w:val="000000"/>
+          <w:sz w:val="19"/>
+          <w:szCs w:val="19"/>
+          <w:lang w:val="en-US"/>
+        </w:rPr>
+      </w:pPr>
+    </w:p>
+    <w:p>
+      <w:pPr>
+        <w:autoSpaceDE w:val="0"/>
+        <w:autoSpaceDN w:val="0"/>
+        <w:adjustRightInd w:val="0"/>
+        <w:spacing w:after="0" w:line="240" w:lineRule="auto"/>
+        <w:rPr>
+          <w:rFonts w:ascii="Cascadia Mono" w:hAnsi="Cascadia Mono" w:cs="Cascadia Mono"/>
+          <w:color w:val="000000"/>
+          <w:sz w:val="19"/>
+          <w:szCs w:val="19"/>
+          <w:lang w:val="en-US"/>
+        </w:rPr>
+      </w:pPr>
+      <w:r>
+        <w:rPr>
+          <w:rFonts w:ascii="Cascadia Mono" w:hAnsi="Cascadia Mono" w:cs="Cascadia Mono"/>
+          <w:color w:val="000000"/>
+          <w:sz w:val="19"/>
+          <w:szCs w:val="19"/>
+          <w:lang w:val="en-US"/>
+        </w:rPr>
+        <w:t xml:space="preserve">            </w:t>
+      </w:r>
+      <w:proofErr w:type="spellStart"/>
+      <w:r>
+        <w:rPr>
+          <w:rFonts w:ascii="Cascadia Mono" w:hAnsi="Cascadia Mono" w:cs="Cascadia Mono"/>
+          <w:color w:val="000000"/>
+          <w:sz w:val="19"/>
+          <w:szCs w:val="19"/>
+          <w:lang w:val="en-US"/>
+        </w:rPr>
+        <w:t>Console.Write</w:t>
+      </w:r>
+      <w:proofErr w:type="spellEnd"/>
+      <w:r>
+        <w:rPr>
+          <w:rFonts w:ascii="Cascadia Mono" w:hAnsi="Cascadia Mono" w:cs="Cascadia Mono"/>
+          <w:color w:val="000000"/>
+          <w:sz w:val="19"/>
+          <w:szCs w:val="19"/>
+          <w:lang w:val="en-US"/>
+        </w:rPr>
+        <w:t>(</w:t>
       </w:r>
       <w:r>
         <w:rPr>
@@ -3739,7 +4839,29 @@
           <w:szCs w:val="19"/>
           <w:lang w:val="en-US"/>
         </w:rPr>
-        <w:t xml:space="preserve"> b = Convert.ToInt32(Console.ReadLine());</w:t>
+        <w:t xml:space="preserve"> b = Convert.ToInt32(</w:t>
+      </w:r>
+      <w:proofErr w:type="spellStart"/>
+      <w:r>
+        <w:rPr>
+          <w:rFonts w:ascii="Cascadia Mono" w:hAnsi="Cascadia Mono" w:cs="Cascadia Mono"/>
+          <w:color w:val="000000"/>
+          <w:sz w:val="19"/>
+          <w:szCs w:val="19"/>
+          <w:lang w:val="en-US"/>
+        </w:rPr>
+        <w:t>Console.ReadLine</w:t>
+      </w:r>
+      <w:proofErr w:type="spellEnd"/>
+      <w:r>
+        <w:rPr>
+          <w:rFonts w:ascii="Cascadia Mono" w:hAnsi="Cascadia Mono" w:cs="Cascadia Mono"/>
+          <w:color w:val="000000"/>
+          <w:sz w:val="19"/>
+          <w:szCs w:val="19"/>
+          <w:lang w:val="en-US"/>
+        </w:rPr>
+        <w:t>());</w:t>
       </w:r>
     </w:p>
     <w:p>
@@ -3959,7 +5081,95 @@
           <w:szCs w:val="19"/>
           <w:lang w:val="en-US"/>
         </w:rPr>
-        <w:t xml:space="preserve"> i = 0; i &lt; sb.Length; i++)</w:t>
+        <w:t xml:space="preserve"> </w:t>
+      </w:r>
+      <w:proofErr w:type="spellStart"/>
+      <w:r>
+        <w:rPr>
+          <w:rFonts w:ascii="Cascadia Mono" w:hAnsi="Cascadia Mono" w:cs="Cascadia Mono"/>
+          <w:color w:val="000000"/>
+          <w:sz w:val="19"/>
+          <w:szCs w:val="19"/>
+          <w:lang w:val="en-US"/>
+        </w:rPr>
+        <w:t>i</w:t>
+      </w:r>
+      <w:proofErr w:type="spellEnd"/>
+      <w:r>
+        <w:rPr>
+          <w:rFonts w:ascii="Cascadia Mono" w:hAnsi="Cascadia Mono" w:cs="Cascadia Mono"/>
+          <w:color w:val="000000"/>
+          <w:sz w:val="19"/>
+          <w:szCs w:val="19"/>
+          <w:lang w:val="en-US"/>
+        </w:rPr>
+        <w:t xml:space="preserve"> = 0; </w:t>
+      </w:r>
+      <w:proofErr w:type="spellStart"/>
+      <w:r>
+        <w:rPr>
+          <w:rFonts w:ascii="Cascadia Mono" w:hAnsi="Cascadia Mono" w:cs="Cascadia Mono"/>
+          <w:color w:val="000000"/>
+          <w:sz w:val="19"/>
+          <w:szCs w:val="19"/>
+          <w:lang w:val="en-US"/>
+        </w:rPr>
+        <w:t>i</w:t>
+      </w:r>
+      <w:proofErr w:type="spellEnd"/>
+      <w:r>
+        <w:rPr>
+          <w:rFonts w:ascii="Cascadia Mono" w:hAnsi="Cascadia Mono" w:cs="Cascadia Mono"/>
+          <w:color w:val="000000"/>
+          <w:sz w:val="19"/>
+          <w:szCs w:val="19"/>
+          <w:lang w:val="en-US"/>
+        </w:rPr>
+        <w:t xml:space="preserve"> &lt; </w:t>
+      </w:r>
+      <w:proofErr w:type="spellStart"/>
+      <w:r>
+        <w:rPr>
+          <w:rFonts w:ascii="Cascadia Mono" w:hAnsi="Cascadia Mono" w:cs="Cascadia Mono"/>
+          <w:color w:val="000000"/>
+          <w:sz w:val="19"/>
+          <w:szCs w:val="19"/>
+          <w:lang w:val="en-US"/>
+        </w:rPr>
+        <w:t>sb.Length</w:t>
+      </w:r>
+      <w:proofErr w:type="spellEnd"/>
+      <w:r>
+        <w:rPr>
+          <w:rFonts w:ascii="Cascadia Mono" w:hAnsi="Cascadia Mono" w:cs="Cascadia Mono"/>
+          <w:color w:val="000000"/>
+          <w:sz w:val="19"/>
+          <w:szCs w:val="19"/>
+          <w:lang w:val="en-US"/>
+        </w:rPr>
+        <w:t xml:space="preserve">; </w:t>
+      </w:r>
+      <w:proofErr w:type="spellStart"/>
+      <w:r>
+        <w:rPr>
+          <w:rFonts w:ascii="Cascadia Mono" w:hAnsi="Cascadia Mono" w:cs="Cascadia Mono"/>
+          <w:color w:val="000000"/>
+          <w:sz w:val="19"/>
+          <w:szCs w:val="19"/>
+          <w:lang w:val="en-US"/>
+        </w:rPr>
+        <w:t>i</w:t>
+      </w:r>
+      <w:proofErr w:type="spellEnd"/>
+      <w:r>
+        <w:rPr>
+          <w:rFonts w:ascii="Cascadia Mono" w:hAnsi="Cascadia Mono" w:cs="Cascadia Mono"/>
+          <w:color w:val="000000"/>
+          <w:sz w:val="19"/>
+          <w:szCs w:val="19"/>
+          <w:lang w:val="en-US"/>
+        </w:rPr>
+        <w:t>++)</w:t>
       </w:r>
     </w:p>
     <w:p>
@@ -4009,7 +5219,29 @@
           <w:szCs w:val="19"/>
           <w:lang w:val="en-US"/>
         </w:rPr>
-        <w:t xml:space="preserve">                sb[i] = </w:t>
+        <w:t xml:space="preserve">                sb[</w:t>
+      </w:r>
+      <w:proofErr w:type="spellStart"/>
+      <w:r>
+        <w:rPr>
+          <w:rFonts w:ascii="Cascadia Mono" w:hAnsi="Cascadia Mono" w:cs="Cascadia Mono"/>
+          <w:color w:val="000000"/>
+          <w:sz w:val="19"/>
+          <w:szCs w:val="19"/>
+          <w:lang w:val="en-US"/>
+        </w:rPr>
+        <w:t>i</w:t>
+      </w:r>
+      <w:proofErr w:type="spellEnd"/>
+      <w:r>
+        <w:rPr>
+          <w:rFonts w:ascii="Cascadia Mono" w:hAnsi="Cascadia Mono" w:cs="Cascadia Mono"/>
+          <w:color w:val="000000"/>
+          <w:sz w:val="19"/>
+          <w:szCs w:val="19"/>
+          <w:lang w:val="en-US"/>
+        </w:rPr>
+        <w:t xml:space="preserve">] = </w:t>
       </w:r>
       <w:r>
         <w:rPr>
@@ -4099,7 +5331,29 @@
           <w:szCs w:val="19"/>
           <w:lang w:val="en-US"/>
         </w:rPr>
-        <w:t xml:space="preserve">[] ugu = { </w:t>
+        <w:t xml:space="preserve">[] </w:t>
+      </w:r>
+      <w:proofErr w:type="spellStart"/>
+      <w:r>
+        <w:rPr>
+          <w:rFonts w:ascii="Cascadia Mono" w:hAnsi="Cascadia Mono" w:cs="Cascadia Mono"/>
+          <w:color w:val="000000"/>
+          <w:sz w:val="19"/>
+          <w:szCs w:val="19"/>
+          <w:lang w:val="en-US"/>
+        </w:rPr>
+        <w:t>ugu</w:t>
+      </w:r>
+      <w:proofErr w:type="spellEnd"/>
+      <w:r>
+        <w:rPr>
+          <w:rFonts w:ascii="Cascadia Mono" w:hAnsi="Cascadia Mono" w:cs="Cascadia Mono"/>
+          <w:color w:val="000000"/>
+          <w:sz w:val="19"/>
+          <w:szCs w:val="19"/>
+          <w:lang w:val="en-US"/>
+        </w:rPr>
+        <w:t xml:space="preserve"> = { </w:t>
       </w:r>
       <w:r>
         <w:rPr>
@@ -4244,7 +5498,95 @@
           <w:szCs w:val="19"/>
           <w:lang w:val="en-US"/>
         </w:rPr>
-        <w:t xml:space="preserve"> i = 0; i &lt; sb.Length; i++)</w:t>
+        <w:t xml:space="preserve"> </w:t>
+      </w:r>
+      <w:proofErr w:type="spellStart"/>
+      <w:r>
+        <w:rPr>
+          <w:rFonts w:ascii="Cascadia Mono" w:hAnsi="Cascadia Mono" w:cs="Cascadia Mono"/>
+          <w:color w:val="000000"/>
+          <w:sz w:val="19"/>
+          <w:szCs w:val="19"/>
+          <w:lang w:val="en-US"/>
+        </w:rPr>
+        <w:t>i</w:t>
+      </w:r>
+      <w:proofErr w:type="spellEnd"/>
+      <w:r>
+        <w:rPr>
+          <w:rFonts w:ascii="Cascadia Mono" w:hAnsi="Cascadia Mono" w:cs="Cascadia Mono"/>
+          <w:color w:val="000000"/>
+          <w:sz w:val="19"/>
+          <w:szCs w:val="19"/>
+          <w:lang w:val="en-US"/>
+        </w:rPr>
+        <w:t xml:space="preserve"> = 0; </w:t>
+      </w:r>
+      <w:proofErr w:type="spellStart"/>
+      <w:r>
+        <w:rPr>
+          <w:rFonts w:ascii="Cascadia Mono" w:hAnsi="Cascadia Mono" w:cs="Cascadia Mono"/>
+          <w:color w:val="000000"/>
+          <w:sz w:val="19"/>
+          <w:szCs w:val="19"/>
+          <w:lang w:val="en-US"/>
+        </w:rPr>
+        <w:t>i</w:t>
+      </w:r>
+      <w:proofErr w:type="spellEnd"/>
+      <w:r>
+        <w:rPr>
+          <w:rFonts w:ascii="Cascadia Mono" w:hAnsi="Cascadia Mono" w:cs="Cascadia Mono"/>
+          <w:color w:val="000000"/>
+          <w:sz w:val="19"/>
+          <w:szCs w:val="19"/>
+          <w:lang w:val="en-US"/>
+        </w:rPr>
+        <w:t xml:space="preserve"> &lt; </w:t>
+      </w:r>
+      <w:proofErr w:type="spellStart"/>
+      <w:r>
+        <w:rPr>
+          <w:rFonts w:ascii="Cascadia Mono" w:hAnsi="Cascadia Mono" w:cs="Cascadia Mono"/>
+          <w:color w:val="000000"/>
+          <w:sz w:val="19"/>
+          <w:szCs w:val="19"/>
+          <w:lang w:val="en-US"/>
+        </w:rPr>
+        <w:t>sb.Length</w:t>
+      </w:r>
+      <w:proofErr w:type="spellEnd"/>
+      <w:r>
+        <w:rPr>
+          <w:rFonts w:ascii="Cascadia Mono" w:hAnsi="Cascadia Mono" w:cs="Cascadia Mono"/>
+          <w:color w:val="000000"/>
+          <w:sz w:val="19"/>
+          <w:szCs w:val="19"/>
+          <w:lang w:val="en-US"/>
+        </w:rPr>
+        <w:t xml:space="preserve">; </w:t>
+      </w:r>
+      <w:proofErr w:type="spellStart"/>
+      <w:r>
+        <w:rPr>
+          <w:rFonts w:ascii="Cascadia Mono" w:hAnsi="Cascadia Mono" w:cs="Cascadia Mono"/>
+          <w:color w:val="000000"/>
+          <w:sz w:val="19"/>
+          <w:szCs w:val="19"/>
+          <w:lang w:val="en-US"/>
+        </w:rPr>
+        <w:t>i</w:t>
+      </w:r>
+      <w:proofErr w:type="spellEnd"/>
+      <w:r>
+        <w:rPr>
+          <w:rFonts w:ascii="Cascadia Mono" w:hAnsi="Cascadia Mono" w:cs="Cascadia Mono"/>
+          <w:color w:val="000000"/>
+          <w:sz w:val="19"/>
+          <w:szCs w:val="19"/>
+          <w:lang w:val="en-US"/>
+        </w:rPr>
+        <w:t>++)</w:t>
       </w:r>
     </w:p>
     <w:p>
@@ -4294,7 +5636,29 @@
           <w:szCs w:val="19"/>
           <w:lang w:val="en-US"/>
         </w:rPr>
-        <w:t xml:space="preserve">                sb[i].Replace(</w:t>
+        <w:t xml:space="preserve">                sb[</w:t>
+      </w:r>
+      <w:proofErr w:type="spellStart"/>
+      <w:r>
+        <w:rPr>
+          <w:rFonts w:ascii="Cascadia Mono" w:hAnsi="Cascadia Mono" w:cs="Cascadia Mono"/>
+          <w:color w:val="000000"/>
+          <w:sz w:val="19"/>
+          <w:szCs w:val="19"/>
+          <w:lang w:val="en-US"/>
+        </w:rPr>
+        <w:t>i</w:t>
+      </w:r>
+      <w:proofErr w:type="spellEnd"/>
+      <w:r>
+        <w:rPr>
+          <w:rFonts w:ascii="Cascadia Mono" w:hAnsi="Cascadia Mono" w:cs="Cascadia Mono"/>
+          <w:color w:val="000000"/>
+          <w:sz w:val="19"/>
+          <w:szCs w:val="19"/>
+          <w:lang w:val="en-US"/>
+        </w:rPr>
+        <w:t>].Replace(</w:t>
       </w:r>
       <w:r>
         <w:rPr>
@@ -4314,7 +5678,51 @@
           <w:szCs w:val="19"/>
           <w:lang w:val="en-US"/>
         </w:rPr>
-        <w:t>, ugu[i]);</w:t>
+        <w:t xml:space="preserve">, </w:t>
+      </w:r>
+      <w:proofErr w:type="spellStart"/>
+      <w:r>
+        <w:rPr>
+          <w:rFonts w:ascii="Cascadia Mono" w:hAnsi="Cascadia Mono" w:cs="Cascadia Mono"/>
+          <w:color w:val="000000"/>
+          <w:sz w:val="19"/>
+          <w:szCs w:val="19"/>
+          <w:lang w:val="en-US"/>
+        </w:rPr>
+        <w:t>ugu</w:t>
+      </w:r>
+      <w:proofErr w:type="spellEnd"/>
+      <w:r>
+        <w:rPr>
+          <w:rFonts w:ascii="Cascadia Mono" w:hAnsi="Cascadia Mono" w:cs="Cascadia Mono"/>
+          <w:color w:val="000000"/>
+          <w:sz w:val="19"/>
+          <w:szCs w:val="19"/>
+          <w:lang w:val="en-US"/>
+        </w:rPr>
+        <w:t>[</w:t>
+      </w:r>
+      <w:proofErr w:type="spellStart"/>
+      <w:r>
+        <w:rPr>
+          <w:rFonts w:ascii="Cascadia Mono" w:hAnsi="Cascadia Mono" w:cs="Cascadia Mono"/>
+          <w:color w:val="000000"/>
+          <w:sz w:val="19"/>
+          <w:szCs w:val="19"/>
+          <w:lang w:val="en-US"/>
+        </w:rPr>
+        <w:t>i</w:t>
+      </w:r>
+      <w:proofErr w:type="spellEnd"/>
+      <w:r>
+        <w:rPr>
+          <w:rFonts w:ascii="Cascadia Mono" w:hAnsi="Cascadia Mono" w:cs="Cascadia Mono"/>
+          <w:color w:val="000000"/>
+          <w:sz w:val="19"/>
+          <w:szCs w:val="19"/>
+          <w:lang w:val="en-US"/>
+        </w:rPr>
+        <w:t>]);</w:t>
       </w:r>
     </w:p>
     <w:p>
@@ -4364,32 +5772,76 @@
           <w:szCs w:val="19"/>
           <w:lang w:val="en-US"/>
         </w:rPr>
-        <w:t xml:space="preserve">            Console.WriteLine(primer);</w:t>
-      </w:r>
-    </w:p>
-    <w:p>
-      <w:pPr>
-        <w:autoSpaceDE w:val="0"/>
-        <w:autoSpaceDN w:val="0"/>
-        <w:adjustRightInd w:val="0"/>
-        <w:spacing w:after="0" w:line="240" w:lineRule="auto"/>
-        <w:rPr>
-          <w:rFonts w:ascii="Cascadia Mono" w:hAnsi="Cascadia Mono" w:cs="Cascadia Mono"/>
-          <w:color w:val="000000"/>
-          <w:sz w:val="19"/>
-          <w:szCs w:val="19"/>
-          <w:lang w:val="en-US"/>
-        </w:rPr>
-      </w:pPr>
-      <w:r>
-        <w:rPr>
-          <w:rFonts w:ascii="Cascadia Mono" w:hAnsi="Cascadia Mono" w:cs="Cascadia Mono"/>
-          <w:color w:val="000000"/>
-          <w:sz w:val="19"/>
-          <w:szCs w:val="19"/>
-          <w:lang w:val="en-US"/>
-        </w:rPr>
-        <w:t xml:space="preserve">            Console.WriteLine(</w:t>
+        <w:t xml:space="preserve">            </w:t>
+      </w:r>
+      <w:proofErr w:type="spellStart"/>
+      <w:r>
+        <w:rPr>
+          <w:rFonts w:ascii="Cascadia Mono" w:hAnsi="Cascadia Mono" w:cs="Cascadia Mono"/>
+          <w:color w:val="000000"/>
+          <w:sz w:val="19"/>
+          <w:szCs w:val="19"/>
+          <w:lang w:val="en-US"/>
+        </w:rPr>
+        <w:t>Console.WriteLine</w:t>
+      </w:r>
+      <w:proofErr w:type="spellEnd"/>
+      <w:r>
+        <w:rPr>
+          <w:rFonts w:ascii="Cascadia Mono" w:hAnsi="Cascadia Mono" w:cs="Cascadia Mono"/>
+          <w:color w:val="000000"/>
+          <w:sz w:val="19"/>
+          <w:szCs w:val="19"/>
+          <w:lang w:val="en-US"/>
+        </w:rPr>
+        <w:t>(primer);</w:t>
+      </w:r>
+    </w:p>
+    <w:p>
+      <w:pPr>
+        <w:autoSpaceDE w:val="0"/>
+        <w:autoSpaceDN w:val="0"/>
+        <w:adjustRightInd w:val="0"/>
+        <w:spacing w:after="0" w:line="240" w:lineRule="auto"/>
+        <w:rPr>
+          <w:rFonts w:ascii="Cascadia Mono" w:hAnsi="Cascadia Mono" w:cs="Cascadia Mono"/>
+          <w:color w:val="000000"/>
+          <w:sz w:val="19"/>
+          <w:szCs w:val="19"/>
+          <w:lang w:val="en-US"/>
+        </w:rPr>
+      </w:pPr>
+      <w:r>
+        <w:rPr>
+          <w:rFonts w:ascii="Cascadia Mono" w:hAnsi="Cascadia Mono" w:cs="Cascadia Mono"/>
+          <w:color w:val="000000"/>
+          <w:sz w:val="19"/>
+          <w:szCs w:val="19"/>
+          <w:lang w:val="en-US"/>
+        </w:rPr>
+        <w:t xml:space="preserve">            </w:t>
+      </w:r>
+      <w:proofErr w:type="spellStart"/>
+      <w:r>
+        <w:rPr>
+          <w:rFonts w:ascii="Cascadia Mono" w:hAnsi="Cascadia Mono" w:cs="Cascadia Mono"/>
+          <w:color w:val="000000"/>
+          <w:sz w:val="19"/>
+          <w:szCs w:val="19"/>
+          <w:lang w:val="en-US"/>
+        </w:rPr>
+        <w:t>Console.WriteLine</w:t>
+      </w:r>
+      <w:proofErr w:type="spellEnd"/>
+      <w:r>
+        <w:rPr>
+          <w:rFonts w:ascii="Cascadia Mono" w:hAnsi="Cascadia Mono" w:cs="Cascadia Mono"/>
+          <w:color w:val="000000"/>
+          <w:sz w:val="19"/>
+          <w:szCs w:val="19"/>
+          <w:lang w:val="en-US"/>
+        </w:rPr>
+        <w:t>(</w:t>
       </w:r>
       <w:r>
         <w:rPr>
@@ -4545,7 +5997,47 @@
           <w:sz w:val="19"/>
           <w:szCs w:val="19"/>
         </w:rPr>
-        <w:t xml:space="preserve">                Console.WriteLine(item);</w:t>
+        <w:t xml:space="preserve">                </w:t>
+      </w:r>
+      <w:proofErr w:type="spellStart"/>
+      <w:r>
+        <w:rPr>
+          <w:rFonts w:ascii="Cascadia Mono" w:hAnsi="Cascadia Mono" w:cs="Cascadia Mono"/>
+          <w:color w:val="000000"/>
+          <w:sz w:val="19"/>
+          <w:szCs w:val="19"/>
+        </w:rPr>
+        <w:t>Console.WriteLine</w:t>
+      </w:r>
+      <w:proofErr w:type="spellEnd"/>
+      <w:r>
+        <w:rPr>
+          <w:rFonts w:ascii="Cascadia Mono" w:hAnsi="Cascadia Mono" w:cs="Cascadia Mono"/>
+          <w:color w:val="000000"/>
+          <w:sz w:val="19"/>
+          <w:szCs w:val="19"/>
+        </w:rPr>
+        <w:t>(</w:t>
+      </w:r>
+      <w:proofErr w:type="spellStart"/>
+      <w:r>
+        <w:rPr>
+          <w:rFonts w:ascii="Cascadia Mono" w:hAnsi="Cascadia Mono" w:cs="Cascadia Mono"/>
+          <w:color w:val="000000"/>
+          <w:sz w:val="19"/>
+          <w:szCs w:val="19"/>
+        </w:rPr>
+        <w:t>item</w:t>
+      </w:r>
+      <w:proofErr w:type="spellEnd"/>
+      <w:r>
+        <w:rPr>
+          <w:rFonts w:ascii="Cascadia Mono" w:hAnsi="Cascadia Mono" w:cs="Cascadia Mono"/>
+          <w:color w:val="000000"/>
+          <w:sz w:val="19"/>
+          <w:szCs w:val="19"/>
+        </w:rPr>
+        <w:t>);</w:t>
       </w:r>
     </w:p>
     <w:p>

</xml_diff>